<commit_message>
final draft of chapter 3 sent to Elizabeth; waiting for her feedback
</commit_message>
<xml_diff>
--- a/chapter_3.docx
+++ b/chapter_3.docx
@@ -16,7 +16,7 @@
     <w:p>
       <w:pPr>
         <w:pStyle w:val="BodyText"/>
-        <w:jc w:val="both"/>
+        <w:jc w:val="center"/>
         <w:rPr>
           <w:rFonts w:ascii="Times New Roman"/>
           <w:sz w:val="20"/>
@@ -26,7 +26,7 @@
     <w:p>
       <w:pPr>
         <w:ind w:left="400" w:right="321"/>
-        <w:jc w:val="both"/>
+        <w:jc w:val="center"/>
         <w:rPr>
           <w:rFonts w:ascii="Times New Roman"/>
           <w:b/>
@@ -47,7 +47,7 @@
     <w:p>
       <w:pPr>
         <w:ind w:left="400" w:right="321"/>
-        <w:jc w:val="both"/>
+        <w:jc w:val="center"/>
         <w:rPr>
           <w:rFonts w:ascii="Times New Roman"/>
           <w:b/>
@@ -60,7 +60,6 @@
         <w:pStyle w:val="Heading3"/>
         <w:spacing w:before="276" w:line="480" w:lineRule="auto"/>
         <w:ind w:left="402" w:right="321"/>
-        <w:jc w:val="both"/>
       </w:pPr>
       <w:r>
         <w:t>MASTER THESIS MARKETING MANAGEMENT/MARKETING ANALYTICS</w:t>
@@ -1022,7 +1021,25 @@
           <w:sz w:val="24"/>
           <w:szCs w:val="15"/>
         </w:rPr>
-        <w:t xml:space="preserve">The main target behind this research is to determine the effect of level of customization on willingness to pay and to see if this relationship is explained by the psychological ownership. In </w:t>
+        <w:t xml:space="preserve">The main target behind this research is to determine the effect of </w:t>
+      </w:r>
+      <w:r>
+        <w:rPr>
+          <w:rFonts w:ascii="Times New Roman"/>
+          <w:iCs/>
+          <w:sz w:val="24"/>
+          <w:szCs w:val="15"/>
+        </w:rPr>
+        <w:t xml:space="preserve">the </w:t>
+      </w:r>
+      <w:r>
+        <w:rPr>
+          <w:rFonts w:ascii="Times New Roman"/>
+          <w:iCs/>
+          <w:sz w:val="24"/>
+          <w:szCs w:val="15"/>
+        </w:rPr>
+        <w:t xml:space="preserve">level of customization on willingness to pay and to see if this relationship is explained by psychological ownership. In </w:t>
       </w:r>
       <w:r>
         <w:rPr>
@@ -1058,7 +1075,25 @@
           <w:sz w:val="24"/>
           <w:szCs w:val="15"/>
         </w:rPr>
-        <w:t xml:space="preserve"> could have a moderation role between level of customization and both variables: psychological ownership and willingness to pay for a customized product. </w:t>
+        <w:t xml:space="preserve"> could have a moderation role between </w:t>
+      </w:r>
+      <w:r>
+        <w:rPr>
+          <w:rFonts w:ascii="Times New Roman"/>
+          <w:iCs/>
+          <w:sz w:val="24"/>
+          <w:szCs w:val="15"/>
+        </w:rPr>
+        <w:t xml:space="preserve">the </w:t>
+      </w:r>
+      <w:r>
+        <w:rPr>
+          <w:rFonts w:ascii="Times New Roman"/>
+          <w:iCs/>
+          <w:sz w:val="24"/>
+          <w:szCs w:val="15"/>
+        </w:rPr>
+        <w:t xml:space="preserve">level of customization and both variables: psychological ownership and willingness to pay for a customized product. </w:t>
       </w:r>
     </w:p>
     <w:p>
@@ -1081,34 +1116,106 @@
           <w:szCs w:val="15"/>
         </w:rPr>
         <w:tab/>
-        <w:t>Although there are several</w:t>
-      </w:r>
-      <w:r>
-        <w:rPr>
-          <w:rFonts w:ascii="Times New Roman"/>
-          <w:iCs/>
-          <w:sz w:val="24"/>
-          <w:szCs w:val="15"/>
-        </w:rPr>
-        <w:t xml:space="preserve"> research</w:t>
-      </w:r>
-      <w:r>
-        <w:rPr>
-          <w:rFonts w:ascii="Times New Roman"/>
-          <w:iCs/>
-          <w:sz w:val="24"/>
-          <w:szCs w:val="15"/>
-        </w:rPr>
-        <w:t xml:space="preserve"> approaches that could be adopted in order to test the hypotheses developed so far, the </w:t>
-      </w:r>
-      <w:r>
-        <w:rPr>
-          <w:rFonts w:ascii="Times New Roman"/>
-          <w:iCs/>
-          <w:sz w:val="24"/>
-          <w:szCs w:val="15"/>
-        </w:rPr>
-        <w:t xml:space="preserve">one that suits the best the purpose of the study is the experimental design. Experimental design is the process of carrying out research through an objective and controlled way so the accuracy is incremented as high as possible hence, specific conclusions can be drawn in regards of the </w:t>
+        <w:t xml:space="preserve">Although </w:t>
+      </w:r>
+      <w:r>
+        <w:rPr>
+          <w:rFonts w:ascii="Times New Roman"/>
+          <w:iCs/>
+          <w:sz w:val="24"/>
+          <w:szCs w:val="15"/>
+        </w:rPr>
+        <w:t>several research approaches could</w:t>
+      </w:r>
+      <w:r>
+        <w:rPr>
+          <w:rFonts w:ascii="Times New Roman"/>
+          <w:iCs/>
+          <w:sz w:val="24"/>
+          <w:szCs w:val="15"/>
+        </w:rPr>
+        <w:t xml:space="preserve"> be adopted </w:t>
+      </w:r>
+      <w:r>
+        <w:rPr>
+          <w:rFonts w:ascii="Times New Roman"/>
+          <w:iCs/>
+          <w:sz w:val="24"/>
+          <w:szCs w:val="15"/>
+        </w:rPr>
+        <w:t>to</w:t>
+      </w:r>
+      <w:r>
+        <w:rPr>
+          <w:rFonts w:ascii="Times New Roman"/>
+          <w:iCs/>
+          <w:sz w:val="24"/>
+          <w:szCs w:val="15"/>
+        </w:rPr>
+        <w:t xml:space="preserve"> test the hypotheses developed so far, the </w:t>
+      </w:r>
+      <w:r>
+        <w:rPr>
+          <w:rFonts w:ascii="Times New Roman"/>
+          <w:iCs/>
+          <w:sz w:val="24"/>
+          <w:szCs w:val="15"/>
+        </w:rPr>
+        <w:t xml:space="preserve">one that suits the best purpose of the study is the experimental design. Experimental design is the process of carrying out research </w:t>
+      </w:r>
+      <w:r>
+        <w:rPr>
+          <w:rFonts w:ascii="Times New Roman"/>
+          <w:iCs/>
+          <w:sz w:val="24"/>
+          <w:szCs w:val="15"/>
+        </w:rPr>
+        <w:t>in</w:t>
+      </w:r>
+      <w:r>
+        <w:rPr>
+          <w:rFonts w:ascii="Times New Roman"/>
+          <w:iCs/>
+          <w:sz w:val="24"/>
+          <w:szCs w:val="15"/>
+        </w:rPr>
+        <w:t xml:space="preserve"> an objective and controlled way so the accuracy is incremented as high as possible hence, specific conclusions can be drawn in </w:t>
+      </w:r>
+      <w:r>
+        <w:rPr>
+          <w:rFonts w:ascii="Times New Roman"/>
+          <w:iCs/>
+          <w:sz w:val="24"/>
+          <w:szCs w:val="15"/>
+        </w:rPr>
+        <w:t>regard</w:t>
+      </w:r>
+      <w:r>
+        <w:rPr>
+          <w:rFonts w:ascii="Times New Roman"/>
+          <w:iCs/>
+          <w:sz w:val="24"/>
+          <w:szCs w:val="15"/>
+        </w:rPr>
+        <w:t xml:space="preserve"> </w:t>
+      </w:r>
+      <w:r>
+        <w:rPr>
+          <w:rFonts w:ascii="Times New Roman"/>
+          <w:iCs/>
+          <w:sz w:val="24"/>
+          <w:szCs w:val="15"/>
+        </w:rPr>
+        <w:t>to</w:t>
+      </w:r>
+      <w:r>
+        <w:rPr>
+          <w:rFonts w:ascii="Times New Roman"/>
+          <w:iCs/>
+          <w:sz w:val="24"/>
+          <w:szCs w:val="15"/>
+        </w:rPr>
+        <w:t xml:space="preserve"> the </w:t>
       </w:r>
       <w:proofErr w:type="gramStart"/>
       <w:r>
@@ -1206,7 +1313,25 @@
           <w:sz w:val="24"/>
           <w:szCs w:val="15"/>
         </w:rPr>
-        <w:t xml:space="preserve">. This methodology could be adapted to the main objective of the study because its focus on consumer behavior allows us to manipulate aspects of a stylized artificial scenario and measuring consumer reactions to these hypothetical scenarios </w:t>
+        <w:t xml:space="preserve">. This methodology could be adapted to the main objective of the study because its focus on consumer behavior allows us to manipulate aspects of a stylized artificial scenario and </w:t>
+      </w:r>
+      <w:r>
+        <w:rPr>
+          <w:rFonts w:ascii="Times New Roman"/>
+          <w:iCs/>
+          <w:sz w:val="24"/>
+          <w:szCs w:val="15"/>
+        </w:rPr>
+        <w:t>measure</w:t>
+      </w:r>
+      <w:r>
+        <w:rPr>
+          <w:rFonts w:ascii="Times New Roman"/>
+          <w:iCs/>
+          <w:sz w:val="24"/>
+          <w:szCs w:val="15"/>
+        </w:rPr>
+        <w:t xml:space="preserve"> consumer reactions to these hypothetical scenarios </w:t>
       </w:r>
       <w:r>
         <w:rPr>
@@ -1233,7 +1358,25 @@
           <w:sz w:val="24"/>
           <w:szCs w:val="15"/>
         </w:rPr>
-        <w:t xml:space="preserve">, which are fundamental processes in order to </w:t>
+        <w:t xml:space="preserve">, which are fundamental processes </w:t>
+      </w:r>
+      <w:r>
+        <w:rPr>
+          <w:rFonts w:ascii="Times New Roman"/>
+          <w:iCs/>
+          <w:sz w:val="24"/>
+          <w:szCs w:val="15"/>
+        </w:rPr>
+        <w:t>to</w:t>
+      </w:r>
+      <w:r>
+        <w:rPr>
+          <w:rFonts w:ascii="Times New Roman"/>
+          <w:iCs/>
+          <w:sz w:val="24"/>
+          <w:szCs w:val="15"/>
+        </w:rPr>
+        <w:t xml:space="preserve"> </w:t>
       </w:r>
       <w:r>
         <w:rPr>
@@ -1405,7 +1548,61 @@
           <w:sz w:val="24"/>
           <w:szCs w:val="15"/>
         </w:rPr>
-        <w:t xml:space="preserve">the context of this research. These traditional approaches have shown several constrains, at the time to carry out </w:t>
+        <w:t xml:space="preserve">the context of this research. These traditional approaches have shown several </w:t>
+      </w:r>
+      <w:r>
+        <w:rPr>
+          <w:rFonts w:ascii="Times New Roman"/>
+          <w:iCs/>
+          <w:sz w:val="24"/>
+          <w:szCs w:val="15"/>
+        </w:rPr>
+        <w:t>constraints</w:t>
+      </w:r>
+      <w:r>
+        <w:rPr>
+          <w:rFonts w:ascii="Times New Roman"/>
+          <w:iCs/>
+          <w:sz w:val="24"/>
+          <w:szCs w:val="15"/>
+        </w:rPr>
+        <w:t xml:space="preserve">, at the time </w:t>
+      </w:r>
+      <w:r>
+        <w:rPr>
+          <w:rFonts w:ascii="Times New Roman"/>
+          <w:iCs/>
+          <w:sz w:val="24"/>
+          <w:szCs w:val="15"/>
+        </w:rPr>
+        <w:t>of</w:t>
+      </w:r>
+      <w:r>
+        <w:rPr>
+          <w:rFonts w:ascii="Times New Roman"/>
+          <w:iCs/>
+          <w:sz w:val="24"/>
+          <w:szCs w:val="15"/>
+        </w:rPr>
+        <w:t xml:space="preserve"> </w:t>
+      </w:r>
+      <w:r>
+        <w:rPr>
+          <w:rFonts w:ascii="Times New Roman"/>
+          <w:iCs/>
+          <w:sz w:val="24"/>
+          <w:szCs w:val="15"/>
+        </w:rPr>
+        <w:t>carrying</w:t>
+      </w:r>
+      <w:r>
+        <w:rPr>
+          <w:rFonts w:ascii="Times New Roman"/>
+          <w:iCs/>
+          <w:sz w:val="24"/>
+          <w:szCs w:val="15"/>
+        </w:rPr>
+        <w:t xml:space="preserve"> out </w:t>
       </w:r>
       <w:r>
         <w:rPr>
@@ -1423,7 +1620,43 @@
           <w:sz w:val="24"/>
           <w:szCs w:val="15"/>
         </w:rPr>
-        <w:t xml:space="preserve">, that go from problem with the number of participants, to organizational or institutional limitations </w:t>
+        <w:t xml:space="preserve">, that </w:t>
+      </w:r>
+      <w:r>
+        <w:rPr>
+          <w:rFonts w:ascii="Times New Roman"/>
+          <w:iCs/>
+          <w:sz w:val="24"/>
+          <w:szCs w:val="15"/>
+        </w:rPr>
+        <w:t>goes</w:t>
+      </w:r>
+      <w:r>
+        <w:rPr>
+          <w:rFonts w:ascii="Times New Roman"/>
+          <w:iCs/>
+          <w:sz w:val="24"/>
+          <w:szCs w:val="15"/>
+        </w:rPr>
+        <w:t xml:space="preserve"> from problem</w:t>
+      </w:r>
+      <w:r>
+        <w:rPr>
+          <w:rFonts w:ascii="Times New Roman"/>
+          <w:iCs/>
+          <w:sz w:val="24"/>
+          <w:szCs w:val="15"/>
+        </w:rPr>
+        <w:t>s</w:t>
+      </w:r>
+      <w:r>
+        <w:rPr>
+          <w:rFonts w:ascii="Times New Roman"/>
+          <w:iCs/>
+          <w:sz w:val="24"/>
+          <w:szCs w:val="15"/>
+        </w:rPr>
+        <w:t xml:space="preserve"> with the number of participants to organizational or institutional limitations </w:t>
       </w:r>
       <w:sdt>
         <w:sdtPr>
@@ -1500,7 +1733,25 @@
           <w:sz w:val="24"/>
           <w:szCs w:val="15"/>
         </w:rPr>
-        <w:t xml:space="preserve"> Based on this, the approach that will be adapted in order to carry out this research is the one based on</w:t>
+        <w:t xml:space="preserve"> Based on this, the approach that will be adapted </w:t>
+      </w:r>
+      <w:r>
+        <w:rPr>
+          <w:rFonts w:ascii="Times New Roman"/>
+          <w:iCs/>
+          <w:sz w:val="24"/>
+          <w:szCs w:val="15"/>
+        </w:rPr>
+        <w:t>to</w:t>
+      </w:r>
+      <w:r>
+        <w:rPr>
+          <w:rFonts w:ascii="Times New Roman"/>
+          <w:iCs/>
+          <w:sz w:val="24"/>
+          <w:szCs w:val="15"/>
+        </w:rPr>
+        <w:t xml:space="preserve"> carry out this research is the one based on</w:t>
       </w:r>
       <w:r>
         <w:rPr>
@@ -1558,7 +1809,52 @@
           <w:sz w:val="24"/>
           <w:szCs w:val="15"/>
         </w:rPr>
-        <w:t xml:space="preserve">Leading behavioral experiments online, rather than through traditional means, can provided better external validity due to two main reasons: the more ecologically valid context and more participants diversity </w:t>
+        <w:t xml:space="preserve">Leading behavioral experiments online, rather than through traditional means, can </w:t>
+      </w:r>
+      <w:r>
+        <w:rPr>
+          <w:rFonts w:ascii="Times New Roman"/>
+          <w:iCs/>
+          <w:sz w:val="24"/>
+          <w:szCs w:val="15"/>
+        </w:rPr>
+        <w:t>provide</w:t>
+      </w:r>
+      <w:r>
+        <w:rPr>
+          <w:rFonts w:ascii="Times New Roman"/>
+          <w:iCs/>
+          <w:sz w:val="24"/>
+          <w:szCs w:val="15"/>
+        </w:rPr>
+        <w:t xml:space="preserve"> better external validity due to two main reasons: the more ecologically valid context and more </w:t>
+      </w:r>
+      <w:r>
+        <w:rPr>
+          <w:rFonts w:ascii="Times New Roman"/>
+          <w:iCs/>
+          <w:sz w:val="24"/>
+          <w:szCs w:val="15"/>
+        </w:rPr>
+        <w:t>participants</w:t>
+      </w:r>
+      <w:r>
+        <w:rPr>
+          <w:rFonts w:ascii="Times New Roman"/>
+          <w:iCs/>
+          <w:sz w:val="24"/>
+          <w:szCs w:val="15"/>
+        </w:rPr>
+        <w:t>’</w:t>
+      </w:r>
+      <w:r>
+        <w:rPr>
+          <w:rFonts w:ascii="Times New Roman"/>
+          <w:iCs/>
+          <w:sz w:val="24"/>
+          <w:szCs w:val="15"/>
+        </w:rPr>
+        <w:t xml:space="preserve"> diversity </w:t>
       </w:r>
       <w:sdt>
         <w:sdtPr>
@@ -1626,17 +1922,61 @@
           <w:sz w:val="24"/>
           <w:szCs w:val="15"/>
         </w:rPr>
-        <w:t xml:space="preserve">. A big advantage of this novel methodology is that they scale really well due to the fact that recruiting larger enough samples does not demand a high workload and </w:t>
-      </w:r>
-      <w:r>
-        <w:rPr>
-          <w:rFonts w:ascii="Times New Roman"/>
-          <w:iCs/>
-          <w:sz w:val="24"/>
-          <w:szCs w:val="15"/>
-        </w:rPr>
-        <w:lastRenderedPageBreak/>
-        <w:t xml:space="preserve">specifically hard-to-reach populations become mote readably accessible </w:t>
+        <w:t xml:space="preserve">. A big advantage of this novel methodology is that they scale well </w:t>
+      </w:r>
+      <w:r>
+        <w:rPr>
+          <w:rFonts w:ascii="Times New Roman"/>
+          <w:iCs/>
+          <w:sz w:val="24"/>
+          <w:szCs w:val="15"/>
+        </w:rPr>
+        <w:t>because</w:t>
+      </w:r>
+      <w:r>
+        <w:rPr>
+          <w:rFonts w:ascii="Times New Roman"/>
+          <w:iCs/>
+          <w:sz w:val="24"/>
+          <w:szCs w:val="15"/>
+        </w:rPr>
+        <w:t xml:space="preserve"> recruiting larger enough samples does not demand a high workload and specifically</w:t>
+      </w:r>
+      <w:r>
+        <w:rPr>
+          <w:rFonts w:ascii="Times New Roman"/>
+          <w:iCs/>
+          <w:sz w:val="24"/>
+          <w:szCs w:val="15"/>
+        </w:rPr>
+        <w:t>,</w:t>
+      </w:r>
+      <w:r>
+        <w:rPr>
+          <w:rFonts w:ascii="Times New Roman"/>
+          <w:iCs/>
+          <w:sz w:val="24"/>
+          <w:szCs w:val="15"/>
+        </w:rPr>
+        <w:t xml:space="preserve"> hard-to-reach populations become </w:t>
+      </w:r>
+      <w:r>
+        <w:rPr>
+          <w:rFonts w:ascii="Times New Roman"/>
+          <w:iCs/>
+          <w:sz w:val="24"/>
+          <w:szCs w:val="15"/>
+        </w:rPr>
+        <w:t>more</w:t>
+      </w:r>
+      <w:r>
+        <w:rPr>
+          <w:rFonts w:ascii="Times New Roman"/>
+          <w:iCs/>
+          <w:sz w:val="24"/>
+          <w:szCs w:val="15"/>
+        </w:rPr>
+        <w:t xml:space="preserve"> readably accessible </w:t>
       </w:r>
       <w:r>
         <w:rPr>
@@ -1697,6 +2037,7 @@
           <w:sz w:val="28"/>
           <w:szCs w:val="17"/>
         </w:rPr>
+        <w:lastRenderedPageBreak/>
         <w:t>Experimental design</w:t>
       </w:r>
     </w:p>
@@ -1719,16 +2060,52 @@
           <w:sz w:val="24"/>
           <w:szCs w:val="15"/>
         </w:rPr>
-        <w:t xml:space="preserve">The experimental design approach that will be applied in this research is a between-subject design experiment. </w:t>
-      </w:r>
-      <w:r>
-        <w:rPr>
-          <w:rFonts w:ascii="Times New Roman"/>
-          <w:iCs/>
-          <w:sz w:val="24"/>
-          <w:szCs w:val="15"/>
-        </w:rPr>
-        <w:t>This kind of experiment are characterized by the fact that each participant is randomly assigned to each experimental group,</w:t>
+        <w:t>The experimental design approach that</w:t>
+      </w:r>
+      <w:r>
+        <w:rPr>
+          <w:rFonts w:ascii="Times New Roman"/>
+          <w:iCs/>
+          <w:sz w:val="24"/>
+          <w:szCs w:val="15"/>
+        </w:rPr>
+        <w:t xml:space="preserve"> was</w:t>
+      </w:r>
+      <w:r>
+        <w:rPr>
+          <w:rFonts w:ascii="Times New Roman"/>
+          <w:iCs/>
+          <w:sz w:val="24"/>
+          <w:szCs w:val="15"/>
+        </w:rPr>
+        <w:t xml:space="preserve"> applied in this research is a between-subject design experiment. </w:t>
+      </w:r>
+      <w:r>
+        <w:rPr>
+          <w:rFonts w:ascii="Times New Roman"/>
+          <w:iCs/>
+          <w:sz w:val="24"/>
+          <w:szCs w:val="15"/>
+        </w:rPr>
+        <w:t xml:space="preserve">This kind of experiment </w:t>
+      </w:r>
+      <w:r>
+        <w:rPr>
+          <w:rFonts w:ascii="Times New Roman"/>
+          <w:iCs/>
+          <w:sz w:val="24"/>
+          <w:szCs w:val="15"/>
+        </w:rPr>
+        <w:t>is</w:t>
+      </w:r>
+      <w:r>
+        <w:rPr>
+          <w:rFonts w:ascii="Times New Roman"/>
+          <w:iCs/>
+          <w:sz w:val="24"/>
+          <w:szCs w:val="15"/>
+        </w:rPr>
+        <w:t xml:space="preserve"> characterized by the fact that each participant is randomly assigned to each experimental group,</w:t>
       </w:r>
       <w:sdt>
         <w:sdtPr>
@@ -1903,7 +2280,25 @@
           <w:sz w:val="24"/>
           <w:szCs w:val="15"/>
         </w:rPr>
-        <w:t xml:space="preserve"> (2018) between-subject studies have shorter sessions, than </w:t>
+        <w:t xml:space="preserve"> (2018)</w:t>
+      </w:r>
+      <w:r>
+        <w:rPr>
+          <w:rFonts w:ascii="Times New Roman"/>
+          <w:iCs/>
+          <w:sz w:val="24"/>
+          <w:szCs w:val="15"/>
+        </w:rPr>
+        <w:t>,</w:t>
+      </w:r>
+      <w:r>
+        <w:rPr>
+          <w:rFonts w:ascii="Times New Roman"/>
+          <w:iCs/>
+          <w:sz w:val="24"/>
+          <w:szCs w:val="15"/>
+        </w:rPr>
+        <w:t xml:space="preserve"> between-subject studies have shorter sessions, than </w:t>
       </w:r>
       <w:r>
         <w:rPr>
@@ -2116,7 +2511,25 @@
           <w:sz w:val="24"/>
           <w:szCs w:val="15"/>
         </w:rPr>
-        <w:t xml:space="preserve">In accordance with Cohen (1992) 64 participants are necessary, on each condition, to have a power of at least 80%. Given that this research has 4 experimental conditions, the required number is the one stated above. </w:t>
+        <w:t>In accordance with Cohen (1992)</w:t>
+      </w:r>
+      <w:r>
+        <w:rPr>
+          <w:rFonts w:ascii="Times New Roman"/>
+          <w:iCs/>
+          <w:sz w:val="24"/>
+          <w:szCs w:val="15"/>
+        </w:rPr>
+        <w:t>,</w:t>
+      </w:r>
+      <w:r>
+        <w:rPr>
+          <w:rFonts w:ascii="Times New Roman"/>
+          <w:iCs/>
+          <w:sz w:val="24"/>
+          <w:szCs w:val="15"/>
+        </w:rPr>
+        <w:t xml:space="preserve"> 64 participants are necessary, on each condition, to have a power of at least 80%. Given that this research has 4 experimental conditions, the required number is the one stated above. </w:t>
       </w:r>
       <w:r>
         <w:rPr>
@@ -2208,7 +2621,7 @@
           <w:sz w:val="24"/>
           <w:szCs w:val="15"/>
         </w:rPr>
-        <w:t xml:space="preserve">, which definitely it is </w:t>
+        <w:t xml:space="preserve">, which it is </w:t>
       </w:r>
       <w:r>
         <w:rPr>
@@ -2422,6 +2835,71 @@
         </w:rPr>
         <w:t xml:space="preserve"> to the U.S. </w:t>
       </w:r>
+      <w:r>
+        <w:rPr>
+          <w:rFonts w:ascii="Times New Roman"/>
+          <w:iCs/>
+          <w:sz w:val="24"/>
+          <w:szCs w:val="15"/>
+        </w:rPr>
+        <w:t xml:space="preserve">The chosen platform was Prolific because several studies have shown relevant results using this platform such as the ones carried out by </w:t>
+      </w:r>
+      <w:r>
+        <w:rPr>
+          <w:rFonts w:ascii="Times New Roman"/>
+          <w:iCs/>
+          <w:sz w:val="24"/>
+          <w:szCs w:val="15"/>
+        </w:rPr>
+        <w:t>Leung</w:t>
+      </w:r>
+      <w:r>
+        <w:rPr>
+          <w:rFonts w:ascii="Times New Roman"/>
+          <w:iCs/>
+          <w:sz w:val="24"/>
+          <w:szCs w:val="15"/>
+        </w:rPr>
+        <w:t xml:space="preserve"> et al (2021) </w:t>
+      </w:r>
+      <w:proofErr w:type="gramStart"/>
+      <w:r>
+        <w:rPr>
+          <w:rFonts w:ascii="Times New Roman"/>
+          <w:iCs/>
+          <w:sz w:val="24"/>
+          <w:szCs w:val="15"/>
+        </w:rPr>
+        <w:t xml:space="preserve">or  </w:t>
+      </w:r>
+      <w:r>
+        <w:rPr>
+          <w:rFonts w:ascii="Times New Roman"/>
+          <w:iCs/>
+          <w:sz w:val="24"/>
+          <w:szCs w:val="15"/>
+        </w:rPr>
+        <w:t>Zheng</w:t>
+      </w:r>
+      <w:proofErr w:type="gramEnd"/>
+      <w:r>
+        <w:rPr>
+          <w:rFonts w:ascii="Times New Roman"/>
+          <w:iCs/>
+          <w:sz w:val="24"/>
+          <w:szCs w:val="15"/>
+        </w:rPr>
+        <w:t xml:space="preserve"> et al (2022)</w:t>
+      </w:r>
+      <w:r>
+        <w:rPr>
+          <w:rFonts w:ascii="Times New Roman"/>
+          <w:iCs/>
+          <w:sz w:val="24"/>
+          <w:szCs w:val="15"/>
+        </w:rPr>
+        <w:t>.</w:t>
+      </w:r>
     </w:p>
     <w:p>
       <w:pPr>
@@ -2485,7 +2963,25 @@
           <w:sz w:val="24"/>
           <w:szCs w:val="15"/>
         </w:rPr>
-        <w:t>selected sample is full-time employees from the U.S with an age range between 25-5</w:t>
+        <w:t xml:space="preserve">selected sample is full-time employees from the </w:t>
+      </w:r>
+      <w:r>
+        <w:rPr>
+          <w:rFonts w:ascii="Times New Roman"/>
+          <w:iCs/>
+          <w:sz w:val="24"/>
+          <w:szCs w:val="15"/>
+        </w:rPr>
+        <w:t>U.S.</w:t>
+      </w:r>
+      <w:r>
+        <w:rPr>
+          <w:rFonts w:ascii="Times New Roman"/>
+          <w:iCs/>
+          <w:sz w:val="24"/>
+          <w:szCs w:val="15"/>
+        </w:rPr>
+        <w:t xml:space="preserve"> with an age range between 25-5</w:t>
       </w:r>
       <w:r>
         <w:rPr>
@@ -2512,7 +3008,25 @@
           <w:sz w:val="24"/>
           <w:szCs w:val="15"/>
         </w:rPr>
-        <w:t xml:space="preserve">ese demographics were selected based on several studies, one of them published by </w:t>
+        <w:t>ese demographics were selected based on several studies</w:t>
+      </w:r>
+      <w:r>
+        <w:rPr>
+          <w:rFonts w:ascii="Times New Roman"/>
+          <w:iCs/>
+          <w:sz w:val="24"/>
+          <w:szCs w:val="15"/>
+        </w:rPr>
+        <w:t>. O</w:t>
+      </w:r>
+      <w:r>
+        <w:rPr>
+          <w:rFonts w:ascii="Times New Roman"/>
+          <w:iCs/>
+          <w:sz w:val="24"/>
+          <w:szCs w:val="15"/>
+        </w:rPr>
+        <w:t xml:space="preserve">ne of them published by </w:t>
       </w:r>
       <w:r>
         <w:rPr>
@@ -2584,16 +3098,7 @@
           <w:sz w:val="24"/>
           <w:szCs w:val="15"/>
         </w:rPr>
-        <w:t xml:space="preserve">with SUV buyers tending to be a bit older. </w:t>
-      </w:r>
-      <w:r>
-        <w:rPr>
-          <w:rFonts w:ascii="Times New Roman"/>
-          <w:iCs/>
-          <w:sz w:val="24"/>
-          <w:szCs w:val="15"/>
-        </w:rPr>
-        <w:t xml:space="preserve">Additionally, the sample was selected to be in the U.S. based on the data shown </w:t>
+        <w:t xml:space="preserve">with SUV buyers tending </w:t>
       </w:r>
       <w:r>
         <w:rPr>
@@ -2603,7 +3108,25 @@
           <w:szCs w:val="15"/>
         </w:rPr>
         <w:lastRenderedPageBreak/>
-        <w:t xml:space="preserve">by </w:t>
+        <w:t xml:space="preserve">to be a bit older. </w:t>
+      </w:r>
+      <w:r>
+        <w:rPr>
+          <w:rFonts w:ascii="Times New Roman"/>
+          <w:iCs/>
+          <w:sz w:val="24"/>
+          <w:szCs w:val="15"/>
+        </w:rPr>
+        <w:t>In the same way</w:t>
+      </w:r>
+      <w:r>
+        <w:rPr>
+          <w:rFonts w:ascii="Times New Roman"/>
+          <w:iCs/>
+          <w:sz w:val="24"/>
+          <w:szCs w:val="15"/>
+        </w:rPr>
+        <w:t xml:space="preserve">, the sample was selected to be in the U.S. based on the data shown by </w:t>
       </w:r>
       <w:r>
         <w:rPr>
@@ -2640,6 +3163,42 @@
           <w:szCs w:val="15"/>
         </w:rPr>
         <w:t xml:space="preserve"> which indicates that the market for the vehicle in the U.S. is the second largest in the world just behind China. </w:t>
+      </w:r>
+      <w:r>
+        <w:rPr>
+          <w:rFonts w:ascii="Times New Roman"/>
+          <w:iCs/>
+          <w:sz w:val="24"/>
+          <w:szCs w:val="15"/>
+        </w:rPr>
+        <w:t xml:space="preserve">Additionally, it was determined to include in the sample just full-time employees because it </w:t>
+      </w:r>
+      <w:r>
+        <w:rPr>
+          <w:rFonts w:ascii="Times New Roman"/>
+          <w:iCs/>
+          <w:sz w:val="24"/>
+          <w:szCs w:val="15"/>
+        </w:rPr>
+        <w:t>was</w:t>
+      </w:r>
+      <w:r>
+        <w:rPr>
+          <w:rFonts w:ascii="Times New Roman"/>
+          <w:iCs/>
+          <w:sz w:val="24"/>
+          <w:szCs w:val="15"/>
+        </w:rPr>
+        <w:t xml:space="preserve"> desired that the questionnaire </w:t>
+      </w:r>
+      <w:r>
+        <w:rPr>
+          <w:rFonts w:ascii="Times New Roman"/>
+          <w:iCs/>
+          <w:sz w:val="24"/>
+          <w:szCs w:val="15"/>
+        </w:rPr>
+        <w:t>was completed by persons who actually were able to purchase a car.</w:t>
       </w:r>
     </w:p>
     <w:p>
@@ -2712,7 +3271,25 @@
           <w:sz w:val="24"/>
           <w:szCs w:val="15"/>
         </w:rPr>
-        <w:t>At the beginning of the experiment, the participants were shown the same vehicle regardless their experimental</w:t>
+        <w:t xml:space="preserve">At the beginning of the experiment, the participants were shown the same vehicle regardless </w:t>
+      </w:r>
+      <w:r>
+        <w:rPr>
+          <w:rFonts w:ascii="Times New Roman"/>
+          <w:iCs/>
+          <w:sz w:val="24"/>
+          <w:szCs w:val="15"/>
+        </w:rPr>
+        <w:t xml:space="preserve">of </w:t>
+      </w:r>
+      <w:r>
+        <w:rPr>
+          <w:rFonts w:ascii="Times New Roman"/>
+          <w:iCs/>
+          <w:sz w:val="24"/>
+          <w:szCs w:val="15"/>
+        </w:rPr>
+        <w:t>their experimental</w:t>
       </w:r>
       <w:r>
         <w:rPr>
@@ -3087,7 +3664,52 @@
           <w:sz w:val="24"/>
           <w:szCs w:val="15"/>
         </w:rPr>
-        <w:t xml:space="preserve">type of features used to customize products, is also divided in two conditions, hedonic and utilitarian. A pre-test was carried out in order to see if the participants were able to differentiate between both concepts and therefore, to see if the manipulation strategy was going to be well adapted and comprehended. This procedure was done based on the research carried out by </w:t>
+        <w:t xml:space="preserve">the </w:t>
+      </w:r>
+      <w:r>
+        <w:rPr>
+          <w:rFonts w:ascii="Times New Roman"/>
+          <w:iCs/>
+          <w:sz w:val="24"/>
+          <w:szCs w:val="15"/>
+        </w:rPr>
+        <w:t xml:space="preserve">type of features used to customize products, is also divided </w:t>
+      </w:r>
+      <w:r>
+        <w:rPr>
+          <w:rFonts w:ascii="Times New Roman"/>
+          <w:iCs/>
+          <w:sz w:val="24"/>
+          <w:szCs w:val="15"/>
+        </w:rPr>
+        <w:t>into</w:t>
+      </w:r>
+      <w:r>
+        <w:rPr>
+          <w:rFonts w:ascii="Times New Roman"/>
+          <w:iCs/>
+          <w:sz w:val="24"/>
+          <w:szCs w:val="15"/>
+        </w:rPr>
+        <w:t xml:space="preserve"> two conditions, hedonic and utilitarian. A pre-test was carried out </w:t>
+      </w:r>
+      <w:r>
+        <w:rPr>
+          <w:rFonts w:ascii="Times New Roman"/>
+          <w:iCs/>
+          <w:sz w:val="24"/>
+          <w:szCs w:val="15"/>
+        </w:rPr>
+        <w:t>to</w:t>
+      </w:r>
+      <w:r>
+        <w:rPr>
+          <w:rFonts w:ascii="Times New Roman"/>
+          <w:iCs/>
+          <w:sz w:val="24"/>
+          <w:szCs w:val="15"/>
+        </w:rPr>
+        <w:t xml:space="preserve"> see if the participants were able to differentiate between both concepts and therefore, to see if the manipulation strategy was going to be well adapted and comprehended. This procedure was done based on the research carried out by </w:t>
       </w:r>
       <w:r>
         <w:rPr>
@@ -3125,7 +3747,17 @@
           <w:sz w:val="24"/>
           <w:szCs w:val="15"/>
         </w:rPr>
-        <w:t xml:space="preserve">; in it, they conducted the pre-test to ensure that participants were able to differentiate between hedonic and utilitarian concepts for some pairs of attributes related to some specific choice options. This framework was adapted following the purposes of this study; for it, the respondents were asked to indicate, for some specific car features, if they are related to the hedonic or utilitarian definitions, these definitions were given at the beginning of the procedure. The used scale was 1 being a completely utilitarian feature and 6 being a completely hedonic feature. </w:t>
+        <w:t xml:space="preserve">; in it, they conducted the pre-test to ensure that participants were able to differentiate between hedonic and utilitarian concepts for some pairs of attributes related to some specific choice options. This framework was adapted following the purposes of this study; for it, the respondents were asked to indicate, for some specific car features, if they are </w:t>
+      </w:r>
+      <w:r>
+        <w:rPr>
+          <w:rFonts w:ascii="Times New Roman"/>
+          <w:iCs/>
+          <w:sz w:val="24"/>
+          <w:szCs w:val="15"/>
+        </w:rPr>
+        <w:lastRenderedPageBreak/>
+        <w:t xml:space="preserve">related to the hedonic or utilitarian definitions, these definitions were given at the beginning of the procedure. The used scale was 1 being a completely utilitarian feature and 6 being a completely hedonic feature. </w:t>
       </w:r>
     </w:p>
     <w:p>
@@ -3148,8 +3780,25 @@
           <w:sz w:val="24"/>
           <w:szCs w:val="15"/>
         </w:rPr>
-        <w:lastRenderedPageBreak/>
-        <w:t>The results of the pre-test are depicted in table 1. Low scores (below 3) were produced due to the interpretation of the participants of relating the attribute with the utilitarian definition, while high scores (above 3) were generated given the understanding of the respondents of linking the item with the hedonic concept. So, it is possible to see how a completely utilitarian feature such as the engine of the car has a relatively low score, while a hedonic feature such as the car body design has a relatively high score. These results indicate that the respondents are able to differentiate between the hedonic and utilitarian concepts for vehicle items.</w:t>
+        <w:t xml:space="preserve">The results of the pre-test are depicted in table 1. Low scores (below 3) were produced due to the interpretation of the participants of relating the attribute with the utilitarian definition, while high scores (above 3) were generated given the understanding of the respondents of linking the item with the hedonic concept. So, it is possible to see how a completely utilitarian feature such as the engine of the car has a relatively low score, while a hedonic feature such as the car body design has a relatively high score. These results indicate that the respondents </w:t>
+      </w:r>
+      <w:r>
+        <w:rPr>
+          <w:rFonts w:ascii="Times New Roman"/>
+          <w:iCs/>
+          <w:sz w:val="24"/>
+          <w:szCs w:val="15"/>
+        </w:rPr>
+        <w:t>can</w:t>
+      </w:r>
+      <w:r>
+        <w:rPr>
+          <w:rFonts w:ascii="Times New Roman"/>
+          <w:iCs/>
+          <w:sz w:val="24"/>
+          <w:szCs w:val="15"/>
+        </w:rPr>
+        <w:t xml:space="preserve"> differentiate between the hedonic and utilitarian concepts for vehicle items.</w:t>
       </w:r>
     </w:p>
     <w:p>
@@ -4882,7 +5531,7 @@
           <w:sz w:val="24"/>
           <w:szCs w:val="15"/>
         </w:rPr>
-        <w:t xml:space="preserve"> own vehicles</w:t>
+        <w:t xml:space="preserve"> vehicles</w:t>
       </w:r>
       <w:r>
         <w:rPr>
@@ -4927,16 +5576,53 @@
           <w:sz w:val="24"/>
           <w:szCs w:val="15"/>
         </w:rPr>
-        <w:t xml:space="preserve">in that specific product, after the whole manipulation was done. </w:t>
-      </w:r>
-      <w:r>
-        <w:rPr>
-          <w:rFonts w:ascii="Times New Roman"/>
-          <w:iCs/>
-          <w:sz w:val="24"/>
-          <w:szCs w:val="15"/>
-        </w:rPr>
-        <w:t>Initially they were given a baseline price for the product in the U.S. market ($20.000) then, they we</w:t>
+        <w:t>for</w:t>
+      </w:r>
+      <w:r>
+        <w:rPr>
+          <w:rFonts w:ascii="Times New Roman"/>
+          <w:iCs/>
+          <w:sz w:val="24"/>
+          <w:szCs w:val="15"/>
+        </w:rPr>
+        <w:t xml:space="preserve"> that specific product </w:t>
+      </w:r>
+      <w:r>
+        <w:rPr>
+          <w:rFonts w:ascii="Times New Roman"/>
+          <w:iCs/>
+          <w:sz w:val="24"/>
+          <w:szCs w:val="15"/>
+        </w:rPr>
+        <w:lastRenderedPageBreak/>
+        <w:t xml:space="preserve">after the whole manipulation was done. </w:t>
+      </w:r>
+      <w:r>
+        <w:rPr>
+          <w:rFonts w:ascii="Times New Roman"/>
+          <w:iCs/>
+          <w:sz w:val="24"/>
+          <w:szCs w:val="15"/>
+        </w:rPr>
+        <w:t>Initially</w:t>
+      </w:r>
+      <w:r>
+        <w:rPr>
+          <w:rFonts w:ascii="Times New Roman"/>
+          <w:iCs/>
+          <w:sz w:val="24"/>
+          <w:szCs w:val="15"/>
+        </w:rPr>
+        <w:t>,</w:t>
+      </w:r>
+      <w:r>
+        <w:rPr>
+          <w:rFonts w:ascii="Times New Roman"/>
+          <w:iCs/>
+          <w:sz w:val="24"/>
+          <w:szCs w:val="15"/>
+        </w:rPr>
+        <w:t xml:space="preserve"> they were given a baseline price for the product in the U.S. market ($20.000) then, they we</w:t>
       </w:r>
       <w:r>
         <w:rPr>
@@ -4963,26 +5649,25 @@
           <w:sz w:val="24"/>
           <w:szCs w:val="15"/>
         </w:rPr>
-        <w:t xml:space="preserve"> This methodology allows us to reduce bias </w:t>
-      </w:r>
-      <w:r>
-        <w:rPr>
-          <w:rFonts w:ascii="Times New Roman"/>
-          <w:iCs/>
-          <w:sz w:val="24"/>
-          <w:szCs w:val="15"/>
-        </w:rPr>
-        <w:lastRenderedPageBreak/>
-        <w:t xml:space="preserve">in the measurement of the WTP because </w:t>
-      </w:r>
-      <w:r>
-        <w:rPr>
-          <w:rFonts w:ascii="Times New Roman"/>
-          <w:iCs/>
-          <w:sz w:val="24"/>
-          <w:szCs w:val="15"/>
-        </w:rPr>
-        <w:t>instead of evaluating the entire product, it only measures respondent</w:t>
+        <w:t xml:space="preserve"> This methodology allows us to reduce bias in the measurement of the WTP because </w:t>
+      </w:r>
+      <w:r>
+        <w:rPr>
+          <w:rFonts w:ascii="Times New Roman"/>
+          <w:iCs/>
+          <w:sz w:val="24"/>
+          <w:szCs w:val="15"/>
+        </w:rPr>
+        <w:t xml:space="preserve">instead of evaluating the entire product, it only measures </w:t>
+      </w:r>
+      <w:r>
+        <w:rPr>
+          <w:rFonts w:ascii="Times New Roman"/>
+          <w:iCs/>
+          <w:sz w:val="24"/>
+          <w:szCs w:val="15"/>
+        </w:rPr>
+        <w:t>respondents</w:t>
       </w:r>
       <w:r>
         <w:rPr>
@@ -5000,7 +5685,7 @@
           <w:sz w:val="24"/>
           <w:szCs w:val="15"/>
         </w:rPr>
-        <w:t xml:space="preserve">s opinions of the customizations done. If the willingness to pay, for the whole product, had been asked without the baseline price, it would have produced biased data because the knowledge about vehicles and their actual market prices could have a significant variance among the respondents. </w:t>
+        <w:t xml:space="preserve"> opinions of the customizations done. If the willingness to pay, for the whole product, had been asked without the baseline price, it would have produced biased data because the knowledge about vehicles and their actual market prices could have a significant variance among the respondents. </w:t>
       </w:r>
     </w:p>
     <w:p>
@@ -5047,25 +5732,52 @@
           <w:sz w:val="24"/>
           <w:szCs w:val="15"/>
         </w:rPr>
-        <w:t>Given that homogeneity is desired in regard</w:t>
-      </w:r>
-      <w:r>
-        <w:rPr>
-          <w:rFonts w:ascii="Times New Roman"/>
-          <w:iCs/>
-          <w:sz w:val="24"/>
-          <w:szCs w:val="15"/>
-        </w:rPr>
-        <w:t xml:space="preserve"> to</w:t>
-      </w:r>
-      <w:r>
-        <w:rPr>
-          <w:rFonts w:ascii="Times New Roman"/>
-          <w:iCs/>
-          <w:sz w:val="24"/>
-          <w:szCs w:val="15"/>
-        </w:rPr>
-        <w:t xml:space="preserve"> the location of the participants, </w:t>
+        <w:t xml:space="preserve">Given that homogeneity is desired </w:t>
+      </w:r>
+      <w:r>
+        <w:rPr>
+          <w:rFonts w:ascii="Times New Roman"/>
+          <w:iCs/>
+          <w:sz w:val="24"/>
+          <w:szCs w:val="15"/>
+        </w:rPr>
+        <w:t>regarding</w:t>
+      </w:r>
+      <w:r>
+        <w:rPr>
+          <w:rFonts w:ascii="Times New Roman"/>
+          <w:iCs/>
+          <w:sz w:val="24"/>
+          <w:szCs w:val="15"/>
+        </w:rPr>
+        <w:t xml:space="preserve"> the location of the participants</w:t>
+      </w:r>
+      <w:r>
+        <w:rPr>
+          <w:rFonts w:ascii="Times New Roman"/>
+          <w:iCs/>
+          <w:sz w:val="24"/>
+          <w:szCs w:val="15"/>
+        </w:rPr>
+        <w:t xml:space="preserve"> and that Prolific allows us to segment and select participants of specific locations</w:t>
+      </w:r>
+      <w:r>
+        <w:rPr>
+          <w:rFonts w:ascii="Times New Roman"/>
+          <w:iCs/>
+          <w:sz w:val="24"/>
+          <w:szCs w:val="15"/>
+        </w:rPr>
+        <w:t>,</w:t>
+      </w:r>
+      <w:r>
+        <w:rPr>
+          <w:rFonts w:ascii="Times New Roman"/>
+          <w:iCs/>
+          <w:sz w:val="24"/>
+          <w:szCs w:val="15"/>
+        </w:rPr>
+        <w:t xml:space="preserve"> </w:t>
       </w:r>
       <w:r>
         <w:rPr>
@@ -5119,7 +5831,7 @@
           <w:sz w:val="24"/>
           <w:szCs w:val="15"/>
         </w:rPr>
-        <w:t xml:space="preserve"> considered. These are: gender, age</w:t>
+        <w:t xml:space="preserve"> considered. These are gender, age</w:t>
       </w:r>
       <w:r>
         <w:rPr>
@@ -5174,6 +5886,15 @@
           <w:szCs w:val="15"/>
         </w:rPr>
         <w:t xml:space="preserve"> usually used</w:t>
+      </w:r>
+      <w:r>
+        <w:rPr>
+          <w:rFonts w:ascii="Times New Roman"/>
+          <w:iCs/>
+          <w:sz w:val="24"/>
+          <w:szCs w:val="15"/>
+        </w:rPr>
+        <w:t>,</w:t>
       </w:r>
       <w:r>
         <w:rPr>
@@ -5349,7 +6070,25 @@
           <w:sz w:val="24"/>
           <w:szCs w:val="15"/>
         </w:rPr>
-        <w:t xml:space="preserve">women are more mass-customized oriented through the analysis of 500 online shops. The data obtained by the authors showed that while 60% of women have already purchased a MC-product online, only 44% of men were MC-users. </w:t>
+        <w:t xml:space="preserve">women are more mass-customized oriented through the analysis of 500 online shops. The data obtained by the authors showed that while 60% of women have already purchased </w:t>
+      </w:r>
+      <w:r>
+        <w:rPr>
+          <w:rFonts w:ascii="Times New Roman"/>
+          <w:iCs/>
+          <w:sz w:val="24"/>
+          <w:szCs w:val="15"/>
+        </w:rPr>
+        <w:t>an</w:t>
+      </w:r>
+      <w:r>
+        <w:rPr>
+          <w:rFonts w:ascii="Times New Roman"/>
+          <w:iCs/>
+          <w:sz w:val="24"/>
+          <w:szCs w:val="15"/>
+        </w:rPr>
+        <w:t xml:space="preserve"> MC-product online, only 44% of men were MC-users. </w:t>
       </w:r>
       <w:r>
         <w:rPr>
@@ -5381,7 +6120,25 @@
           <w:sz w:val="24"/>
           <w:szCs w:val="15"/>
         </w:rPr>
-        <w:t>In regard to age, there are several studies which have documented a significant difference in willingness to pay among some age groups. For instance, the research made by</w:t>
+        <w:t xml:space="preserve">In regard to age, </w:t>
+      </w:r>
+      <w:r>
+        <w:rPr>
+          <w:rFonts w:ascii="Times New Roman"/>
+          <w:iCs/>
+          <w:sz w:val="24"/>
+          <w:szCs w:val="15"/>
+        </w:rPr>
+        <w:t>several studies have</w:t>
+      </w:r>
+      <w:r>
+        <w:rPr>
+          <w:rFonts w:ascii="Times New Roman"/>
+          <w:iCs/>
+          <w:sz w:val="24"/>
+          <w:szCs w:val="15"/>
+        </w:rPr>
+        <w:t xml:space="preserve"> documented a significant difference in willingness to pay among some age groups. For instance, the research made by</w:t>
       </w:r>
       <w:r>
         <w:rPr>
@@ -5428,7 +6185,7 @@
           <w:sz w:val="24"/>
           <w:szCs w:val="15"/>
         </w:rPr>
-        <w:t xml:space="preserve"> demonstrated that there is a significant difference regarding WTP for music tracks and that the group that differed from the other two groups was the age group of under 30 years. These differences, it is believed, could be produced given the fact that normally, the older a person, the higher his/her income</w:t>
+        <w:t xml:space="preserve"> demonstrated that there is a significant difference regarding WTP for music tracks and that the group that differed from the other two groups was the age group under 30 years. These differences, it is believed, could be produced given the fact that normally, the older a person, the higher his/her income</w:t>
       </w:r>
       <w:r>
         <w:rPr>
@@ -5667,7 +6424,35 @@
           <w:sz w:val="24"/>
           <w:szCs w:val="15"/>
         </w:rPr>
-        <w:t xml:space="preserve"> not going to be the same for a person who usually uses its own private vehicle</w:t>
+        <w:t xml:space="preserve"> not going to be </w:t>
+      </w:r>
+      <w:r>
+        <w:rPr>
+          <w:rFonts w:ascii="Times New Roman"/>
+          <w:iCs/>
+          <w:sz w:val="24"/>
+          <w:szCs w:val="15"/>
+        </w:rPr>
+        <w:lastRenderedPageBreak/>
+        <w:t xml:space="preserve">the same for a person who usually uses </w:t>
+      </w:r>
+      <w:r>
+        <w:rPr>
+          <w:rFonts w:ascii="Times New Roman"/>
+          <w:iCs/>
+          <w:sz w:val="24"/>
+          <w:szCs w:val="15"/>
+        </w:rPr>
+        <w:t>their</w:t>
+      </w:r>
+      <w:r>
+        <w:rPr>
+          <w:rFonts w:ascii="Times New Roman"/>
+          <w:iCs/>
+          <w:sz w:val="24"/>
+          <w:szCs w:val="15"/>
+        </w:rPr>
+        <w:t xml:space="preserve"> own private vehicle</w:t>
       </w:r>
       <w:r>
         <w:rPr>
@@ -5712,7 +6497,25 @@
           <w:sz w:val="24"/>
           <w:szCs w:val="15"/>
         </w:rPr>
-        <w:t xml:space="preserve"> and barely have knowledge regarding vehicles</w:t>
+        <w:t xml:space="preserve"> and barely </w:t>
+      </w:r>
+      <w:r>
+        <w:rPr>
+          <w:rFonts w:ascii="Times New Roman"/>
+          <w:iCs/>
+          <w:sz w:val="24"/>
+          <w:szCs w:val="15"/>
+        </w:rPr>
+        <w:t>has</w:t>
+      </w:r>
+      <w:r>
+        <w:rPr>
+          <w:rFonts w:ascii="Times New Roman"/>
+          <w:iCs/>
+          <w:sz w:val="24"/>
+          <w:szCs w:val="15"/>
+        </w:rPr>
+        <w:t xml:space="preserve"> knowledge regarding vehicles</w:t>
       </w:r>
       <w:r>
         <w:rPr>
@@ -5732,20 +6535,6 @@
         </w:rPr>
         <w:t xml:space="preserve">It is going to be treated as a categorical variable. </w:t>
       </w:r>
-    </w:p>
-    <w:p>
-      <w:pPr>
-        <w:pStyle w:val="BodyText"/>
-        <w:spacing w:before="1" w:line="360" w:lineRule="auto"/>
-        <w:ind w:firstLine="720"/>
-        <w:jc w:val="both"/>
-        <w:rPr>
-          <w:rFonts w:ascii="Times New Roman"/>
-          <w:iCs/>
-          <w:sz w:val="24"/>
-          <w:szCs w:val="15"/>
-        </w:rPr>
-      </w:pPr>
     </w:p>
     <w:p>
       <w:pPr>
@@ -5769,7 +6558,6 @@
           <w:sz w:val="28"/>
           <w:szCs w:val="17"/>
         </w:rPr>
-        <w:lastRenderedPageBreak/>
         <w:t>Procedure</w:t>
       </w:r>
     </w:p>
@@ -5792,7 +6580,43 @@
           <w:sz w:val="24"/>
           <w:szCs w:val="15"/>
         </w:rPr>
-        <w:t xml:space="preserve">The experiment consists of 5 stages that applies for the four groups. The questionnaire, developed in the online software </w:t>
+        <w:t xml:space="preserve">The experiment consists of 5 stages that </w:t>
+      </w:r>
+      <w:r>
+        <w:rPr>
+          <w:rFonts w:ascii="Times New Roman"/>
+          <w:iCs/>
+          <w:sz w:val="24"/>
+          <w:szCs w:val="15"/>
+        </w:rPr>
+        <w:t>are applied</w:t>
+      </w:r>
+      <w:r>
+        <w:rPr>
+          <w:rFonts w:ascii="Times New Roman"/>
+          <w:iCs/>
+          <w:sz w:val="24"/>
+          <w:szCs w:val="15"/>
+        </w:rPr>
+        <w:t xml:space="preserve"> </w:t>
+      </w:r>
+      <w:r>
+        <w:rPr>
+          <w:rFonts w:ascii="Times New Roman"/>
+          <w:iCs/>
+          <w:sz w:val="24"/>
+          <w:szCs w:val="15"/>
+        </w:rPr>
+        <w:t>to</w:t>
+      </w:r>
+      <w:r>
+        <w:rPr>
+          <w:rFonts w:ascii="Times New Roman"/>
+          <w:iCs/>
+          <w:sz w:val="24"/>
+          <w:szCs w:val="15"/>
+        </w:rPr>
+        <w:t xml:space="preserve"> the four groups. The questionnaire, developed in the online software </w:t>
       </w:r>
       <w:r>
         <w:rPr>
@@ -5810,7 +6634,61 @@
           <w:sz w:val="24"/>
           <w:szCs w:val="15"/>
         </w:rPr>
-        <w:t xml:space="preserve">s, started with an introduction to the study. In the second stage, the respondents were introduced to the specific instructions and were shown the Ford Fiesta 2022 vehicle. Afterwards, in the third stage, respondents were randomly assigned to one of the four conditions and is in this stage where participants actually were able to customize the product. Later, in the fourth stage, the dependent variable and the mediator were measured through 5 questions, 1 for the willingness to pay and four for the psychological ownership. Finally, in the last stage, respondents were asked some basic demographics and the additional 2 covariates were determined as well.  </w:t>
+        <w:t xml:space="preserve">s, started with an introduction to the study. In the second stage, the respondents were introduced to the specific instructions and were shown the Ford Fiesta 2022 vehicle. </w:t>
+      </w:r>
+      <w:r>
+        <w:rPr>
+          <w:rFonts w:ascii="Times New Roman"/>
+          <w:iCs/>
+          <w:sz w:val="24"/>
+          <w:szCs w:val="15"/>
+        </w:rPr>
+        <w:t>Afterward</w:t>
+      </w:r>
+      <w:r>
+        <w:rPr>
+          <w:rFonts w:ascii="Times New Roman"/>
+          <w:iCs/>
+          <w:sz w:val="24"/>
+          <w:szCs w:val="15"/>
+        </w:rPr>
+        <w:t xml:space="preserve">, in the third stage, respondents were randomly assigned to one of the four conditions and is in this stage </w:t>
+      </w:r>
+      <w:r>
+        <w:rPr>
+          <w:rFonts w:ascii="Times New Roman"/>
+          <w:iCs/>
+          <w:sz w:val="24"/>
+          <w:szCs w:val="15"/>
+        </w:rPr>
+        <w:t>that</w:t>
+      </w:r>
+      <w:r>
+        <w:rPr>
+          <w:rFonts w:ascii="Times New Roman"/>
+          <w:iCs/>
+          <w:sz w:val="24"/>
+          <w:szCs w:val="15"/>
+        </w:rPr>
+        <w:t xml:space="preserve"> participants actually were able to customize the product. Later, in the fourth stage, the dependent variable and the mediator were measured through 5 questions, 1 for the willingness to pay and four for the psychological ownership. Finally, in the last stage, respondents were asked </w:t>
+      </w:r>
+      <w:r>
+        <w:rPr>
+          <w:rFonts w:ascii="Times New Roman"/>
+          <w:iCs/>
+          <w:sz w:val="24"/>
+          <w:szCs w:val="15"/>
+        </w:rPr>
+        <w:t xml:space="preserve">about </w:t>
+      </w:r>
+      <w:r>
+        <w:rPr>
+          <w:rFonts w:ascii="Times New Roman"/>
+          <w:iCs/>
+          <w:sz w:val="24"/>
+          <w:szCs w:val="15"/>
+        </w:rPr>
+        <w:t xml:space="preserve">some basic demographics and the additional 2 covariates were determined as well.  </w:t>
       </w:r>
     </w:p>
     <w:p>
@@ -10869,7 +11747,7 @@
         </b:NameList>
       </b:Author>
     </b:Author>
-    <b:RefOrder>24</b:RefOrder>
+    <b:RefOrder>11</b:RefOrder>
   </b:Source>
   <b:Source>
     <b:Tag>LiD20</b:Tag>
@@ -10892,7 +11770,7 @@
       </b:Author>
     </b:Author>
     <b:JournalName>Journal of Consumer Marketing</b:JournalName>
-    <b:RefOrder>25</b:RefOrder>
+    <b:RefOrder>12</b:RefOrder>
   </b:Source>
   <b:Source>
     <b:Tag>Lee20</b:Tag>
@@ -10916,7 +11794,7 @@
         </b:NameList>
       </b:Author>
     </b:Author>
-    <b:RefOrder>26</b:RefOrder>
+    <b:RefOrder>13</b:RefOrder>
   </b:Source>
   <b:Source>
     <b:Tag>Sch06</b:Tag>
@@ -10936,7 +11814,7 @@
         </b:NameList>
       </b:Author>
     </b:Author>
-    <b:RefOrder>8</b:RefOrder>
+    <b:RefOrder>14</b:RefOrder>
   </b:Source>
   <b:Source>
     <b:Tag>Mor21</b:Tag>
@@ -10972,7 +11850,7 @@
         </b:NameList>
       </b:Author>
     </b:Author>
-    <b:RefOrder>27</b:RefOrder>
+    <b:RefOrder>15</b:RefOrder>
   </b:Source>
   <b:Source>
     <b:Tag>Pie04</b:Tag>
@@ -10996,7 +11874,7 @@
         </b:NameList>
       </b:Author>
     </b:Author>
-    <b:RefOrder>28</b:RefOrder>
+    <b:RefOrder>16</b:RefOrder>
   </b:Source>
   <b:Source>
     <b:Tag>Fra091</b:Tag>
@@ -11024,7 +11902,7 @@
         </b:NameList>
       </b:Author>
     </b:Author>
-    <b:RefOrder>29</b:RefOrder>
+    <b:RefOrder>17</b:RefOrder>
   </b:Source>
   <b:Source>
     <b:Tag>DuR15</b:Tag>
@@ -11052,7 +11930,7 @@
         </b:NameList>
       </b:Author>
     </b:Author>
-    <b:RefOrder>30</b:RefOrder>
+    <b:RefOrder>18</b:RefOrder>
   </b:Source>
   <b:Source>
     <b:Tag>Lan66</b:Tag>
@@ -11072,7 +11950,7 @@
         </b:NameList>
       </b:Author>
     </b:Author>
-    <b:RefOrder>31</b:RefOrder>
+    <b:RefOrder>19</b:RefOrder>
   </b:Source>
   <b:Source>
     <b:Tag>Dha00</b:Tag>
@@ -11096,7 +11974,7 @@
         </b:NameList>
       </b:Author>
     </b:Author>
-    <b:RefOrder>32</b:RefOrder>
+    <b:RefOrder>20</b:RefOrder>
   </b:Source>
   <b:Source>
     <b:Tag>Ata18</b:Tag>
@@ -11120,7 +11998,7 @@
         </b:NameList>
       </b:Author>
     </b:Author>
-    <b:RefOrder>33</b:RefOrder>
+    <b:RefOrder>21</b:RefOrder>
   </b:Source>
   <b:Source>
     <b:Tag>Kim16</b:Tag>
@@ -11142,7 +12020,7 @@
         </b:NameList>
       </b:Author>
     </b:Author>
-    <b:RefOrder>23</b:RefOrder>
+    <b:RefOrder>22</b:RefOrder>
   </b:Source>
   <b:Source>
     <b:Tag>Mor211</b:Tag>
@@ -11162,7 +12040,7 @@
         </b:NameList>
       </b:Author>
     </b:Author>
-    <b:RefOrder>34</b:RefOrder>
+    <b:RefOrder>23</b:RefOrder>
   </b:Source>
   <b:Source>
     <b:Tag>Shu11</b:Tag>
@@ -11186,7 +12064,7 @@
         </b:NameList>
       </b:Author>
     </b:Author>
-    <b:RefOrder>1</b:RefOrder>
+    <b:RefOrder>24</b:RefOrder>
   </b:Source>
   <b:Source>
     <b:Tag>Tea22</b:Tag>
@@ -11208,7 +12086,7 @@
         </b:NameList>
       </b:Author>
     </b:Author>
-    <b:RefOrder>35</b:RefOrder>
+    <b:RefOrder>25</b:RefOrder>
   </b:Source>
   <b:Source>
     <b:Tag>Aro21</b:Tag>
@@ -11254,7 +12132,7 @@
         </b:NameList>
       </b:Author>
     </b:Author>
-    <b:RefOrder>36</b:RefOrder>
+    <b:RefOrder>26</b:RefOrder>
   </b:Source>
   <b:Source>
     <b:Tag>Bon15</b:Tag>
@@ -11279,7 +12157,7 @@
         </b:NameList>
       </b:Author>
     </b:Author>
-    <b:RefOrder>37</b:RefOrder>
+    <b:RefOrder>27</b:RefOrder>
   </b:Source>
   <b:Source>
     <b:Tag>Nie09</b:Tag>
@@ -11301,7 +12179,7 @@
         </b:NameList>
       </b:Author>
     </b:Author>
-    <b:RefOrder>2</b:RefOrder>
+    <b:RefOrder>28</b:RefOrder>
   </b:Source>
   <b:Source>
     <b:Tag>Car</b:Tag>
@@ -11324,7 +12202,7 @@
         </b:NameList>
       </b:Author>
     </b:Author>
-    <b:RefOrder>3</b:RefOrder>
+    <b:RefOrder>29</b:RefOrder>
   </b:Source>
   <b:Source>
     <b:Tag>Pin97</b:Tag>
@@ -11347,7 +12225,7 @@
         </b:NameList>
       </b:Author>
     </b:Author>
-    <b:RefOrder>5</b:RefOrder>
+    <b:RefOrder>30</b:RefOrder>
   </b:Source>
   <b:Source>
     <b:Tag>Hil14</b:Tag>
@@ -11375,7 +12253,7 @@
         </b:NameList>
       </b:Author>
     </b:Author>
-    <b:RefOrder>38</b:RefOrder>
+    <b:RefOrder>31</b:RefOrder>
   </b:Source>
   <b:Source>
     <b:Tag>Roy21</b:Tag>
@@ -11397,7 +12275,7 @@
         </b:NameList>
       </b:Author>
     </b:Author>
-    <b:RefOrder>4</b:RefOrder>
+    <b:RefOrder>32</b:RefOrder>
   </b:Source>
   <b:Source>
     <b:Tag>Wie17</b:Tag>
@@ -11429,7 +12307,7 @@
         </b:NameList>
       </b:Author>
     </b:Author>
-    <b:RefOrder>39</b:RefOrder>
+    <b:RefOrder>33</b:RefOrder>
   </b:Source>
   <b:Source>
     <b:Tag>Glo22</b:Tag>
@@ -11446,7 +12324,7 @@
     <b:Month>September</b:Month>
     <b:Day>30</b:Day>
     <b:URL>https://gesrepair.com/pros-cons-of-mass-customization/</b:URL>
-    <b:RefOrder>6</b:RefOrder>
+    <b:RefOrder>34</b:RefOrder>
   </b:Source>
   <b:Source>
     <b:Tag>Del05</b:Tag>
@@ -11470,7 +12348,7 @@
         </b:NameList>
       </b:Author>
     </b:Author>
-    <b:RefOrder>7</b:RefOrder>
+    <b:RefOrder>35</b:RefOrder>
   </b:Source>
   <b:Source>
     <b:Tag>Swa01</b:Tag>
@@ -11494,7 +12372,7 @@
         </b:NameList>
       </b:Author>
     </b:Author>
-    <b:RefOrder>9</b:RefOrder>
+    <b:RefOrder>36</b:RefOrder>
   </b:Source>
   <b:Source>
     <b:Tag>Cha21</b:Tag>
@@ -11526,7 +12404,7 @@
       </b:Author>
     </b:Author>
     <b:Publisher>McKinsey &amp; Company</b:Publisher>
-    <b:RefOrder>40</b:RefOrder>
+    <b:RefOrder>37</b:RefOrder>
   </b:Source>
   <b:Source>
     <b:Tag>Pul10</b:Tag>
@@ -11558,7 +12436,7 @@
         </b:NameList>
       </b:Author>
     </b:Author>
-    <b:RefOrder>41</b:RefOrder>
+    <b:RefOrder>38</b:RefOrder>
   </b:Source>
   <b:Source>
     <b:Tag>Jam21</b:Tag>
@@ -11586,7 +12464,7 @@
         </b:NameList>
       </b:Author>
     </b:Author>
-    <b:RefOrder>42</b:RefOrder>
+    <b:RefOrder>39</b:RefOrder>
   </b:Source>
   <b:Source>
     <b:Tag>Bro14</b:Tag>
@@ -11610,7 +12488,7 @@
         </b:NameList>
       </b:Author>
     </b:Author>
-    <b:RefOrder>43</b:RefOrder>
+    <b:RefOrder>40</b:RefOrder>
   </b:Source>
   <b:Source>
     <b:Tag>Irm13</b:Tag>
@@ -11634,7 +12512,7 @@
         </b:NameList>
       </b:Author>
     </b:Author>
-    <b:RefOrder>11</b:RefOrder>
+    <b:RefOrder>41</b:RefOrder>
   </b:Source>
   <b:Source>
     <b:Tag>Bla22</b:Tag>
@@ -11656,7 +12534,7 @@
         </b:NameList>
       </b:Author>
     </b:Author>
-    <b:RefOrder>12</b:RefOrder>
+    <b:RefOrder>42</b:RefOrder>
   </b:Source>
   <b:Source>
     <b:Tag>Ngu22</b:Tag>
@@ -11678,7 +12556,7 @@
         </b:NameList>
       </b:Author>
     </b:Author>
-    <b:RefOrder>13</b:RefOrder>
+    <b:RefOrder>43</b:RefOrder>
   </b:Source>
   <b:Source>
     <b:Tag>Bro18</b:Tag>
@@ -11750,7 +12628,7 @@
         </b:NameList>
       </b:Author>
     </b:Author>
-    <b:RefOrder>10</b:RefOrder>
+    <b:RefOrder>46</b:RefOrder>
   </b:Source>
   <b:Source>
     <b:Tag>Bel09</b:Tag>
@@ -11783,7 +12661,7 @@
     <b:BookTitle>International Encyclopedia of Human Geography</b:BookTitle>
     <b:Pages>672-675</b:Pages>
     <b:Publisher>Elsevier Science</b:Publisher>
-    <b:RefOrder>14</b:RefOrder>
+    <b:RefOrder>1</b:RefOrder>
   </b:Source>
   <b:Source>
     <b:Tag>Mor17</b:Tag>
@@ -11811,7 +12689,7 @@
         </b:NameList>
       </b:Author>
     </b:Author>
-    <b:RefOrder>46</b:RefOrder>
+    <b:RefOrder>47</b:RefOrder>
   </b:Source>
   <b:Source>
     <b:Tag>Rei00</b:Tag>
@@ -11831,7 +12709,7 @@
         </b:NameList>
       </b:Author>
     </b:Author>
-    <b:RefOrder>15</b:RefOrder>
+    <b:RefOrder>2</b:RefOrder>
   </b:Source>
   <b:Source>
     <b:Tag>How22</b:Tag>
@@ -11853,7 +12731,7 @@
         </b:NameList>
       </b:Author>
     </b:Author>
-    <b:RefOrder>16</b:RefOrder>
+    <b:RefOrder>3</b:RefOrder>
   </b:Source>
   <b:Source>
     <b:Tag>Sau20</b:Tag>
@@ -11881,7 +12759,7 @@
         </b:NameList>
       </b:Author>
     </b:Author>
-    <b:RefOrder>47</b:RefOrder>
+    <b:RefOrder>48</b:RefOrder>
   </b:Source>
   <b:Source>
     <b:Tag>Bir09</b:Tag>
@@ -11922,7 +12800,7 @@
     </b:Author>
     <b:BookTitle>Oxford Handbook of Internet Psychology</b:BookTitle>
     <b:Publisher>Oxford Academic</b:Publisher>
-    <b:RefOrder>17</b:RefOrder>
+    <b:RefOrder>4</b:RefOrder>
   </b:Source>
   <b:Source>
     <b:Tag>Bud18</b:Tag>
@@ -11944,7 +12822,7 @@
         </b:NameList>
       </b:Author>
     </b:Author>
-    <b:RefOrder>18</b:RefOrder>
+    <b:RefOrder>5</b:RefOrder>
   </b:Source>
   <b:Source>
     <b:Tag>Yal22</b:Tag>
@@ -11961,7 +12839,7 @@
     <b:Month>November</b:Month>
     <b:Day>2</b:Day>
     <b:URL>https://isps.yale.edu/research/field-experiments-initiative/why-randomize</b:URL>
-    <b:RefOrder>19</b:RefOrder>
+    <b:RefOrder>6</b:RefOrder>
   </b:Source>
   <b:Source>
     <b:Tag>Coh92</b:Tag>
@@ -11981,7 +12859,7 @@
         </b:NameList>
       </b:Author>
     </b:Author>
-    <b:RefOrder>48</b:RefOrder>
+    <b:RefOrder>49</b:RefOrder>
   </b:Source>
   <b:Source>
     <b:Tag>Net21</b:Tag>
@@ -12005,7 +12883,7 @@
         </b:NameList>
       </b:Author>
     </b:Author>
-    <b:RefOrder>20</b:RefOrder>
+    <b:RefOrder>7</b:RefOrder>
   </b:Source>
   <b:Source>
     <b:Tag>Smi15</b:Tag>
@@ -12037,7 +12915,7 @@
         </b:NameList>
       </b:Author>
     </b:Author>
-    <b:RefOrder>49</b:RefOrder>
+    <b:RefOrder>50</b:RefOrder>
   </b:Source>
   <b:Source>
     <b:Tag>Arı16</b:Tag>
@@ -12061,7 +12939,7 @@
         </b:NameList>
       </b:Author>
     </b:Author>
-    <b:RefOrder>50</b:RefOrder>
+    <b:RefOrder>51</b:RefOrder>
   </b:Source>
   <b:Source>
     <b:Tag>Wal16</b:Tag>
@@ -12089,7 +12967,7 @@
         </b:NameList>
       </b:Author>
     </b:Author>
-    <b:RefOrder>51</b:RefOrder>
+    <b:RefOrder>52</b:RefOrder>
   </b:Source>
   <b:Source>
     <b:Tag>Mak11</b:Tag>
@@ -12117,7 +12995,7 @@
         </b:NameList>
       </b:Author>
     </b:Author>
-    <b:RefOrder>52</b:RefOrder>
+    <b:RefOrder>53</b:RefOrder>
   </b:Source>
   <b:Source>
     <b:Tag>Bir21</b:Tag>
@@ -12137,7 +13015,7 @@
         </b:NameList>
       </b:Author>
     </b:Author>
-    <b:RefOrder>53</b:RefOrder>
+    <b:RefOrder>54</b:RefOrder>
   </b:Source>
   <b:Source>
     <b:Tag>Sta22</b:Tag>
@@ -12152,7 +13030,7 @@
     <b:InternetSiteTitle>Statista</b:InternetSiteTitle>
     <b:Year>2022</b:Year>
     <b:URL>https://www.statista.com/statistics/269872/largest-automobile-markets-worldwide-based-on-new-car-registrations/</b:URL>
-    <b:RefOrder>54</b:RefOrder>
+    <b:RefOrder>55</b:RefOrder>
   </b:Source>
   <b:Source>
     <b:Tag>Ort22</b:Tag>
@@ -12174,7 +13052,7 @@
         </b:NameList>
       </b:Author>
     </b:Author>
-    <b:RefOrder>21</b:RefOrder>
+    <b:RefOrder>9</b:RefOrder>
   </b:Source>
   <b:Source>
     <b:Tag>Now22</b:Tag>
@@ -12196,13 +13074,73 @@
     <b:Month>November</b:Month>
     <b:Day>22</b:Day>
     <b:URL>https://www.rivervaleleasing.co.uk/blog/posts/history-of-the-ford-fiesta-uk-best-selling-vehicle</b:URL>
-    <b:RefOrder>22</b:RefOrder>
+    <b:RefOrder>10</b:RefOrder>
+  </b:Source>
+  <b:Source>
+    <b:Tag>Leu21</b:Tag>
+    <b:SourceType>JournalArticle</b:SourceType>
+    <b:Guid>{3E711EB1-517E-4790-85FF-48513617DCC6}</b:Guid>
+    <b:Title>Preference for Material Products in Identity-Based Consumption</b:Title>
+    <b:Year>2021</b:Year>
+    <b:JournalName>Journal of Consumer Psychology</b:JournalName>
+    <b:Pages>672–679</b:Pages>
+    <b:Author>
+      <b:Author>
+        <b:NameList>
+          <b:Person>
+            <b:Last>Leung</b:Last>
+            <b:First>Eugina</b:First>
+          </b:Person>
+          <b:Person>
+            <b:Last>Cito</b:Last>
+            <b:First>Maria</b:First>
+          </b:Person>
+          <b:Person>
+            <b:Last>Paolacci</b:Last>
+            <b:First>Gabriele</b:First>
+          </b:Person>
+          <b:Person>
+            <b:Last>Puntoni</b:Last>
+            <b:First>Stefano</b:First>
+          </b:Person>
+        </b:NameList>
+      </b:Author>
+    </b:Author>
+    <b:RefOrder>56</b:RefOrder>
+  </b:Source>
+  <b:Source>
+    <b:Tag>Jia22</b:Tag>
+    <b:SourceType>JournalArticle</b:SourceType>
+    <b:Guid>{F5CFBCFE-2A7F-4407-94F1-A3FFC077C7EE}</b:Guid>
+    <b:Title>Stars versus Bars: How the Aesthetics of Product Ratings “Shape” Product Preference</b:Title>
+    <b:JournalName>Journal of Consumer Research</b:JournalName>
+    <b:Year>2022</b:Year>
+    <b:Pages>1-25</b:Pages>
+    <b:Author>
+      <b:Author>
+        <b:NameList>
+          <b:Person>
+            <b:Last>Jia</b:Last>
+            <b:First>Michael</b:First>
+          </b:Person>
+          <b:Person>
+            <b:Last>Wan</b:Last>
+            <b:First>Echo</b:First>
+          </b:Person>
+          <b:Person>
+            <b:Last>Zheng</b:Last>
+            <b:First>Wanyi</b:First>
+          </b:Person>
+        </b:NameList>
+      </b:Author>
+    </b:Author>
+    <b:RefOrder>8</b:RefOrder>
   </b:Source>
 </b:Sources>
 </file>
 
 <file path=customXml/itemProps1.xml><?xml version="1.0" encoding="utf-8"?>
-<ds:datastoreItem xmlns:ds="http://schemas.openxmlformats.org/officeDocument/2006/customXml" ds:itemID="{0211802A-4347-4993-B5DF-456A1004E12B}">
+<ds:datastoreItem xmlns:ds="http://schemas.openxmlformats.org/officeDocument/2006/customXml" ds:itemID="{4C37CE99-B622-4D20-A6BF-2D20CA73CBE3}">
   <ds:schemaRefs>
     <ds:schemaRef ds:uri="http://schemas.openxmlformats.org/officeDocument/2006/bibliography"/>
   </ds:schemaRefs>

</xml_diff>

<commit_message>
new files regarding the data and the r analisys have been included in the repository
</commit_message>
<xml_diff>
--- a/chapter_3.docx
+++ b/chapter_3.docx
@@ -1021,7 +1021,25 @@
           <w:sz w:val="24"/>
           <w:szCs w:val="15"/>
         </w:rPr>
-        <w:t xml:space="preserve">The main target behind this research is to determine the effect of </w:t>
+        <w:t xml:space="preserve">The </w:t>
+      </w:r>
+      <w:r>
+        <w:rPr>
+          <w:rFonts w:ascii="Times New Roman"/>
+          <w:iCs/>
+          <w:sz w:val="24"/>
+          <w:szCs w:val="15"/>
+        </w:rPr>
+        <w:t>purpose of</w:t>
+      </w:r>
+      <w:r>
+        <w:rPr>
+          <w:rFonts w:ascii="Times New Roman"/>
+          <w:iCs/>
+          <w:sz w:val="24"/>
+          <w:szCs w:val="15"/>
+        </w:rPr>
+        <w:t xml:space="preserve"> this research is to determine the effect of </w:t>
       </w:r>
       <w:r>
         <w:rPr>
@@ -1057,7 +1075,25 @@
           <w:sz w:val="24"/>
           <w:szCs w:val="15"/>
         </w:rPr>
-        <w:t xml:space="preserve"> it is intended to obtain to what extent the type of features used to customize product</w:t>
+        <w:t xml:space="preserve"> </w:t>
+      </w:r>
+      <w:r>
+        <w:rPr>
+          <w:rFonts w:ascii="Times New Roman"/>
+          <w:iCs/>
+          <w:sz w:val="24"/>
+          <w:szCs w:val="15"/>
+        </w:rPr>
+        <w:t xml:space="preserve">this research examines to what </w:t>
+      </w:r>
+      <w:r>
+        <w:rPr>
+          <w:rFonts w:ascii="Times New Roman"/>
+          <w:iCs/>
+          <w:sz w:val="24"/>
+          <w:szCs w:val="15"/>
+        </w:rPr>
+        <w:t>extent the type of features used to customize product</w:t>
       </w:r>
       <w:r>
         <w:rPr>
@@ -1075,25 +1111,16 @@
           <w:sz w:val="24"/>
           <w:szCs w:val="15"/>
         </w:rPr>
-        <w:t xml:space="preserve"> could have a moderation role between </w:t>
-      </w:r>
-      <w:r>
-        <w:rPr>
-          <w:rFonts w:ascii="Times New Roman"/>
-          <w:iCs/>
-          <w:sz w:val="24"/>
-          <w:szCs w:val="15"/>
-        </w:rPr>
-        <w:t xml:space="preserve">the </w:t>
-      </w:r>
-      <w:r>
-        <w:rPr>
-          <w:rFonts w:ascii="Times New Roman"/>
-          <w:iCs/>
-          <w:sz w:val="24"/>
-          <w:szCs w:val="15"/>
-        </w:rPr>
-        <w:t xml:space="preserve">level of customization and both variables: psychological ownership and willingness to pay for a customized product. </w:t>
+        <w:t xml:space="preserve"> </w:t>
+      </w:r>
+      <w:r>
+        <w:rPr>
+          <w:rFonts w:ascii="Times New Roman"/>
+          <w:iCs/>
+          <w:sz w:val="24"/>
+          <w:szCs w:val="15"/>
+        </w:rPr>
+        <w:t>moderate this relationship.</w:t>
       </w:r>
     </w:p>
     <w:p>
@@ -1116,52 +1143,60 @@
           <w:szCs w:val="15"/>
         </w:rPr>
         <w:tab/>
-        <w:t xml:space="preserve">Although </w:t>
-      </w:r>
-      <w:r>
-        <w:rPr>
-          <w:rFonts w:ascii="Times New Roman"/>
-          <w:iCs/>
-          <w:sz w:val="24"/>
-          <w:szCs w:val="15"/>
-        </w:rPr>
-        <w:t>several research approaches could</w:t>
-      </w:r>
-      <w:r>
-        <w:rPr>
-          <w:rFonts w:ascii="Times New Roman"/>
-          <w:iCs/>
-          <w:sz w:val="24"/>
-          <w:szCs w:val="15"/>
-        </w:rPr>
-        <w:t xml:space="preserve"> be adopted </w:t>
-      </w:r>
-      <w:r>
-        <w:rPr>
-          <w:rFonts w:ascii="Times New Roman"/>
-          <w:iCs/>
-          <w:sz w:val="24"/>
-          <w:szCs w:val="15"/>
-        </w:rPr>
-        <w:t>to</w:t>
-      </w:r>
-      <w:r>
-        <w:rPr>
-          <w:rFonts w:ascii="Times New Roman"/>
-          <w:iCs/>
-          <w:sz w:val="24"/>
-          <w:szCs w:val="15"/>
-        </w:rPr>
-        <w:t xml:space="preserve"> test the hypotheses developed so far, the </w:t>
-      </w:r>
-      <w:r>
-        <w:rPr>
-          <w:rFonts w:ascii="Times New Roman"/>
-          <w:iCs/>
-          <w:sz w:val="24"/>
-          <w:szCs w:val="15"/>
-        </w:rPr>
-        <w:t xml:space="preserve">one that suits the best purpose of the study is the experimental design. Experimental design is the process of carrying out research </w:t>
+      </w:r>
+      <w:r>
+        <w:rPr>
+          <w:rFonts w:ascii="Times New Roman"/>
+          <w:iCs/>
+          <w:sz w:val="24"/>
+          <w:szCs w:val="15"/>
+        </w:rPr>
+        <w:t xml:space="preserve">To </w:t>
+      </w:r>
+      <w:r>
+        <w:rPr>
+          <w:rFonts w:ascii="Times New Roman"/>
+          <w:iCs/>
+          <w:sz w:val="24"/>
+          <w:szCs w:val="15"/>
+        </w:rPr>
+        <w:t xml:space="preserve">test the hypotheses </w:t>
+      </w:r>
+      <w:r>
+        <w:rPr>
+          <w:rFonts w:ascii="Times New Roman"/>
+          <w:iCs/>
+          <w:sz w:val="24"/>
+          <w:szCs w:val="15"/>
+        </w:rPr>
+        <w:t>this</w:t>
+      </w:r>
+      <w:r>
+        <w:rPr>
+          <w:rFonts w:ascii="Times New Roman"/>
+          <w:iCs/>
+          <w:sz w:val="24"/>
+          <w:szCs w:val="15"/>
+        </w:rPr>
+        <w:t xml:space="preserve"> study</w:t>
+      </w:r>
+      <w:r>
+        <w:rPr>
+          <w:rFonts w:ascii="Times New Roman"/>
+          <w:iCs/>
+          <w:sz w:val="24"/>
+          <w:szCs w:val="15"/>
+        </w:rPr>
+        <w:t xml:space="preserve"> makes use of an</w:t>
+      </w:r>
+      <w:r>
+        <w:rPr>
+          <w:rFonts w:ascii="Times New Roman"/>
+          <w:iCs/>
+          <w:sz w:val="24"/>
+          <w:szCs w:val="15"/>
+        </w:rPr>
+        <w:t xml:space="preserve"> experimental design. Experimental design is the process of carrying out research </w:t>
       </w:r>
       <w:r>
         <w:rPr>
@@ -1387,37 +1422,6 @@
         </w:rPr>
         <w:t>achieve the desired outcome.</w:t>
       </w:r>
-    </w:p>
-    <w:p>
-      <w:pPr>
-        <w:pStyle w:val="BodyText"/>
-        <w:spacing w:before="1" w:line="360" w:lineRule="auto"/>
-        <w:jc w:val="both"/>
-        <w:rPr>
-          <w:rFonts w:ascii="Times New Roman"/>
-          <w:iCs/>
-          <w:sz w:val="24"/>
-          <w:szCs w:val="15"/>
-        </w:rPr>
-      </w:pPr>
-      <w:r>
-        <w:rPr>
-          <w:rFonts w:ascii="Times New Roman"/>
-          <w:iCs/>
-          <w:sz w:val="24"/>
-          <w:szCs w:val="15"/>
-        </w:rPr>
-        <w:tab/>
-      </w:r>
-      <w:r>
-        <w:rPr>
-          <w:rFonts w:ascii="Times New Roman"/>
-          <w:iCs/>
-          <w:sz w:val="24"/>
-          <w:szCs w:val="15"/>
-        </w:rPr>
-        <w:t>Traditionally, in behavioral sciences, there are two types of experiments:</w:t>
-      </w:r>
       <w:r>
         <w:rPr>
           <w:rFonts w:ascii="Times New Roman"/>
@@ -1426,341 +1430,6 @@
           <w:szCs w:val="15"/>
         </w:rPr>
         <w:t xml:space="preserve"> </w:t>
-      </w:r>
-      <w:r>
-        <w:rPr>
-          <w:rFonts w:ascii="Times New Roman"/>
-          <w:iCs/>
-          <w:sz w:val="24"/>
-          <w:szCs w:val="15"/>
-        </w:rPr>
-        <w:t>laboratory experiments and field experiments</w:t>
-      </w:r>
-      <w:sdt>
-        <w:sdtPr>
-          <w:rPr>
-            <w:rFonts w:ascii="Times New Roman"/>
-            <w:iCs/>
-            <w:sz w:val="24"/>
-            <w:szCs w:val="15"/>
-          </w:rPr>
-          <w:id w:val="-680888510"/>
-          <w:citation/>
-        </w:sdtPr>
-        <w:sdtContent>
-          <w:r>
-            <w:rPr>
-              <w:rFonts w:ascii="Times New Roman"/>
-              <w:iCs/>
-              <w:sz w:val="24"/>
-              <w:szCs w:val="15"/>
-            </w:rPr>
-            <w:fldChar w:fldCharType="begin"/>
-          </w:r>
-          <w:r>
-            <w:rPr>
-              <w:rFonts w:ascii="Times New Roman" w:hAnsi="Times New Roman"/>
-              <w:iCs/>
-              <w:sz w:val="24"/>
-              <w:szCs w:val="15"/>
-            </w:rPr>
-            <w:instrText xml:space="preserve"> CITATION Rei00 \l 9226 </w:instrText>
-          </w:r>
-          <w:r>
-            <w:rPr>
-              <w:rFonts w:ascii="Times New Roman"/>
-              <w:iCs/>
-              <w:sz w:val="24"/>
-              <w:szCs w:val="15"/>
-            </w:rPr>
-            <w:fldChar w:fldCharType="separate"/>
-          </w:r>
-          <w:r>
-            <w:rPr>
-              <w:rFonts w:ascii="Times New Roman" w:hAnsi="Times New Roman"/>
-              <w:iCs/>
-              <w:noProof/>
-              <w:sz w:val="24"/>
-              <w:szCs w:val="15"/>
-            </w:rPr>
-            <w:t xml:space="preserve"> </w:t>
-          </w:r>
-          <w:r>
-            <w:rPr>
-              <w:rFonts w:ascii="Times New Roman" w:hAnsi="Times New Roman"/>
-              <w:noProof/>
-              <w:sz w:val="24"/>
-              <w:szCs w:val="15"/>
-            </w:rPr>
-            <w:t>(Reips, 2000)</w:t>
-          </w:r>
-          <w:r>
-            <w:rPr>
-              <w:rFonts w:ascii="Times New Roman"/>
-              <w:iCs/>
-              <w:sz w:val="24"/>
-              <w:szCs w:val="15"/>
-            </w:rPr>
-            <w:fldChar w:fldCharType="end"/>
-          </w:r>
-        </w:sdtContent>
-      </w:sdt>
-      <w:r>
-        <w:rPr>
-          <w:rFonts w:ascii="Times New Roman"/>
-          <w:iCs/>
-          <w:sz w:val="24"/>
-          <w:szCs w:val="15"/>
-        </w:rPr>
-        <w:t xml:space="preserve">; however, none of these are suitable neither </w:t>
-      </w:r>
-      <w:r>
-        <w:rPr>
-          <w:rFonts w:ascii="Times New Roman"/>
-          <w:iCs/>
-          <w:sz w:val="24"/>
-          <w:szCs w:val="15"/>
-        </w:rPr>
-        <w:t xml:space="preserve">for </w:t>
-      </w:r>
-      <w:r>
-        <w:rPr>
-          <w:rFonts w:ascii="Times New Roman"/>
-          <w:iCs/>
-          <w:sz w:val="24"/>
-          <w:szCs w:val="15"/>
-        </w:rPr>
-        <w:t xml:space="preserve">the methodology nor </w:t>
-      </w:r>
-      <w:r>
-        <w:rPr>
-          <w:rFonts w:ascii="Times New Roman"/>
-          <w:iCs/>
-          <w:sz w:val="24"/>
-          <w:szCs w:val="15"/>
-        </w:rPr>
-        <w:t xml:space="preserve">for </w:t>
-      </w:r>
-      <w:r>
-        <w:rPr>
-          <w:rFonts w:ascii="Times New Roman"/>
-          <w:iCs/>
-          <w:sz w:val="24"/>
-          <w:szCs w:val="15"/>
-        </w:rPr>
-        <w:t xml:space="preserve">the context of this research. These traditional approaches have shown several </w:t>
-      </w:r>
-      <w:r>
-        <w:rPr>
-          <w:rFonts w:ascii="Times New Roman"/>
-          <w:iCs/>
-          <w:sz w:val="24"/>
-          <w:szCs w:val="15"/>
-        </w:rPr>
-        <w:t>constraints</w:t>
-      </w:r>
-      <w:r>
-        <w:rPr>
-          <w:rFonts w:ascii="Times New Roman"/>
-          <w:iCs/>
-          <w:sz w:val="24"/>
-          <w:szCs w:val="15"/>
-        </w:rPr>
-        <w:t xml:space="preserve">, at the time </w:t>
-      </w:r>
-      <w:r>
-        <w:rPr>
-          <w:rFonts w:ascii="Times New Roman"/>
-          <w:iCs/>
-          <w:sz w:val="24"/>
-          <w:szCs w:val="15"/>
-        </w:rPr>
-        <w:t>of</w:t>
-      </w:r>
-      <w:r>
-        <w:rPr>
-          <w:rFonts w:ascii="Times New Roman"/>
-          <w:iCs/>
-          <w:sz w:val="24"/>
-          <w:szCs w:val="15"/>
-        </w:rPr>
-        <w:t xml:space="preserve"> </w:t>
-      </w:r>
-      <w:r>
-        <w:rPr>
-          <w:rFonts w:ascii="Times New Roman"/>
-          <w:iCs/>
-          <w:sz w:val="24"/>
-          <w:szCs w:val="15"/>
-        </w:rPr>
-        <w:t>carrying</w:t>
-      </w:r>
-      <w:r>
-        <w:rPr>
-          <w:rFonts w:ascii="Times New Roman"/>
-          <w:iCs/>
-          <w:sz w:val="24"/>
-          <w:szCs w:val="15"/>
-        </w:rPr>
-        <w:t xml:space="preserve"> out </w:t>
-      </w:r>
-      <w:r>
-        <w:rPr>
-          <w:rFonts w:ascii="Times New Roman"/>
-          <w:iCs/>
-          <w:sz w:val="24"/>
-          <w:szCs w:val="15"/>
-        </w:rPr>
-        <w:t>research</w:t>
-      </w:r>
-      <w:r>
-        <w:rPr>
-          <w:rFonts w:ascii="Times New Roman"/>
-          <w:iCs/>
-          <w:sz w:val="24"/>
-          <w:szCs w:val="15"/>
-        </w:rPr>
-        <w:t xml:space="preserve">, that </w:t>
-      </w:r>
-      <w:r>
-        <w:rPr>
-          <w:rFonts w:ascii="Times New Roman"/>
-          <w:iCs/>
-          <w:sz w:val="24"/>
-          <w:szCs w:val="15"/>
-        </w:rPr>
-        <w:t>goes</w:t>
-      </w:r>
-      <w:r>
-        <w:rPr>
-          <w:rFonts w:ascii="Times New Roman"/>
-          <w:iCs/>
-          <w:sz w:val="24"/>
-          <w:szCs w:val="15"/>
-        </w:rPr>
-        <w:t xml:space="preserve"> from problem</w:t>
-      </w:r>
-      <w:r>
-        <w:rPr>
-          <w:rFonts w:ascii="Times New Roman"/>
-          <w:iCs/>
-          <w:sz w:val="24"/>
-          <w:szCs w:val="15"/>
-        </w:rPr>
-        <w:t>s</w:t>
-      </w:r>
-      <w:r>
-        <w:rPr>
-          <w:rFonts w:ascii="Times New Roman"/>
-          <w:iCs/>
-          <w:sz w:val="24"/>
-          <w:szCs w:val="15"/>
-        </w:rPr>
-        <w:t xml:space="preserve"> with the number of participants to organizational or institutional limitations </w:t>
-      </w:r>
-      <w:sdt>
-        <w:sdtPr>
-          <w:rPr>
-            <w:rFonts w:ascii="Times New Roman"/>
-            <w:iCs/>
-            <w:sz w:val="24"/>
-            <w:szCs w:val="15"/>
-          </w:rPr>
-          <w:id w:val="1514735745"/>
-          <w:citation/>
-        </w:sdtPr>
-        <w:sdtContent>
-          <w:r>
-            <w:rPr>
-              <w:rFonts w:ascii="Times New Roman"/>
-              <w:iCs/>
-              <w:sz w:val="24"/>
-              <w:szCs w:val="15"/>
-            </w:rPr>
-            <w:fldChar w:fldCharType="begin"/>
-          </w:r>
-          <w:r>
-            <w:rPr>
-              <w:rFonts w:ascii="Times New Roman" w:hAnsi="Times New Roman"/>
-              <w:iCs/>
-              <w:sz w:val="24"/>
-              <w:szCs w:val="15"/>
-            </w:rPr>
-            <w:instrText xml:space="preserve"> CITATION Rei00 \l 9226 </w:instrText>
-          </w:r>
-          <w:r>
-            <w:rPr>
-              <w:rFonts w:ascii="Times New Roman"/>
-              <w:iCs/>
-              <w:sz w:val="24"/>
-              <w:szCs w:val="15"/>
-            </w:rPr>
-            <w:fldChar w:fldCharType="separate"/>
-          </w:r>
-          <w:r>
-            <w:rPr>
-              <w:rFonts w:ascii="Times New Roman" w:hAnsi="Times New Roman"/>
-              <w:noProof/>
-              <w:sz w:val="24"/>
-              <w:szCs w:val="15"/>
-            </w:rPr>
-            <w:t>(Reips, 2000)</w:t>
-          </w:r>
-          <w:r>
-            <w:rPr>
-              <w:rFonts w:ascii="Times New Roman"/>
-              <w:iCs/>
-              <w:sz w:val="24"/>
-              <w:szCs w:val="15"/>
-            </w:rPr>
-            <w:fldChar w:fldCharType="end"/>
-          </w:r>
-        </w:sdtContent>
-      </w:sdt>
-      <w:r>
-        <w:rPr>
-          <w:rFonts w:ascii="Times New Roman"/>
-          <w:iCs/>
-          <w:sz w:val="24"/>
-          <w:szCs w:val="15"/>
-        </w:rPr>
-        <w:t xml:space="preserve">. </w:t>
-      </w:r>
-      <w:r>
-        <w:rPr>
-          <w:rFonts w:ascii="Times New Roman"/>
-          <w:iCs/>
-          <w:sz w:val="24"/>
-          <w:szCs w:val="15"/>
-        </w:rPr>
-        <w:t xml:space="preserve"> Based on this, the approach that will be adapted </w:t>
-      </w:r>
-      <w:r>
-        <w:rPr>
-          <w:rFonts w:ascii="Times New Roman"/>
-          <w:iCs/>
-          <w:sz w:val="24"/>
-          <w:szCs w:val="15"/>
-        </w:rPr>
-        <w:t>to</w:t>
-      </w:r>
-      <w:r>
-        <w:rPr>
-          <w:rFonts w:ascii="Times New Roman"/>
-          <w:iCs/>
-          <w:sz w:val="24"/>
-          <w:szCs w:val="15"/>
-        </w:rPr>
-        <w:t xml:space="preserve"> carry out this research is the one based on</w:t>
-      </w:r>
-      <w:r>
-        <w:rPr>
-          <w:rFonts w:ascii="Times New Roman"/>
-          <w:iCs/>
-          <w:sz w:val="24"/>
-          <w:szCs w:val="15"/>
-        </w:rPr>
-        <w:t xml:space="preserve"> online experimental design. </w:t>
       </w:r>
     </w:p>
     <w:p>
@@ -2037,7 +1706,6 @@
           <w:sz w:val="28"/>
           <w:szCs w:val="17"/>
         </w:rPr>
-        <w:lastRenderedPageBreak/>
         <w:t>Experimental design</w:t>
       </w:r>
     </w:p>
@@ -2078,189 +1746,25 @@
           <w:sz w:val="24"/>
           <w:szCs w:val="15"/>
         </w:rPr>
-        <w:t xml:space="preserve"> applied in this research is a between-subject design experiment. </w:t>
-      </w:r>
-      <w:r>
-        <w:rPr>
-          <w:rFonts w:ascii="Times New Roman"/>
-          <w:iCs/>
-          <w:sz w:val="24"/>
-          <w:szCs w:val="15"/>
-        </w:rPr>
-        <w:t xml:space="preserve">This kind of experiment </w:t>
-      </w:r>
-      <w:r>
-        <w:rPr>
-          <w:rFonts w:ascii="Times New Roman"/>
-          <w:iCs/>
-          <w:sz w:val="24"/>
-          <w:szCs w:val="15"/>
-        </w:rPr>
-        <w:t>is</w:t>
-      </w:r>
-      <w:r>
-        <w:rPr>
-          <w:rFonts w:ascii="Times New Roman"/>
-          <w:iCs/>
-          <w:sz w:val="24"/>
-          <w:szCs w:val="15"/>
-        </w:rPr>
-        <w:t xml:space="preserve"> characterized by the fact that each participant is randomly assigned to each experimental group,</w:t>
-      </w:r>
-      <w:sdt>
-        <w:sdtPr>
-          <w:rPr>
-            <w:rFonts w:ascii="Times New Roman"/>
-            <w:iCs/>
-            <w:sz w:val="24"/>
-            <w:szCs w:val="15"/>
-          </w:rPr>
-          <w:id w:val="-1770851540"/>
-          <w:citation/>
-        </w:sdtPr>
-        <w:sdtContent>
-          <w:r>
-            <w:rPr>
-              <w:rFonts w:ascii="Times New Roman"/>
-              <w:iCs/>
-              <w:sz w:val="24"/>
-              <w:szCs w:val="15"/>
-            </w:rPr>
-            <w:fldChar w:fldCharType="begin"/>
-          </w:r>
-          <w:r>
-            <w:rPr>
-              <w:rFonts w:ascii="Times New Roman" w:hAnsi="Times New Roman"/>
-              <w:iCs/>
-              <w:sz w:val="24"/>
-              <w:szCs w:val="15"/>
-            </w:rPr>
-            <w:instrText xml:space="preserve"> CITATION Bir09 \l 9226 </w:instrText>
-          </w:r>
-          <w:r>
-            <w:rPr>
-              <w:rFonts w:ascii="Times New Roman"/>
-              <w:iCs/>
-              <w:sz w:val="24"/>
-              <w:szCs w:val="15"/>
-            </w:rPr>
-            <w:fldChar w:fldCharType="separate"/>
-          </w:r>
-          <w:r>
-            <w:rPr>
-              <w:rFonts w:ascii="Times New Roman" w:hAnsi="Times New Roman"/>
-              <w:iCs/>
-              <w:noProof/>
-              <w:sz w:val="24"/>
-              <w:szCs w:val="15"/>
-            </w:rPr>
-            <w:t xml:space="preserve"> </w:t>
-          </w:r>
-          <w:r>
-            <w:rPr>
-              <w:rFonts w:ascii="Times New Roman" w:hAnsi="Times New Roman"/>
-              <w:noProof/>
-              <w:sz w:val="24"/>
-              <w:szCs w:val="15"/>
-            </w:rPr>
-            <w:t>(Birnbaum, 2009)</w:t>
-          </w:r>
-          <w:r>
-            <w:rPr>
-              <w:rFonts w:ascii="Times New Roman"/>
-              <w:iCs/>
-              <w:sz w:val="24"/>
-              <w:szCs w:val="15"/>
-            </w:rPr>
-            <w:fldChar w:fldCharType="end"/>
-          </w:r>
-        </w:sdtContent>
-      </w:sdt>
-      <w:r>
-        <w:rPr>
-          <w:rFonts w:ascii="Times New Roman"/>
-          <w:iCs/>
-          <w:sz w:val="24"/>
-          <w:szCs w:val="15"/>
-        </w:rPr>
-        <w:t>. O</w:t>
-      </w:r>
-      <w:r>
-        <w:rPr>
-          <w:rFonts w:ascii="Times New Roman"/>
-          <w:iCs/>
-          <w:sz w:val="24"/>
-          <w:szCs w:val="15"/>
-        </w:rPr>
-        <w:t xml:space="preserve">n it, different people test each condition; hence, each person is only exposed to an individual user interface </w:t>
-      </w:r>
-      <w:sdt>
-        <w:sdtPr>
-          <w:rPr>
-            <w:rFonts w:ascii="Times New Roman"/>
-            <w:iCs/>
-            <w:sz w:val="24"/>
-            <w:szCs w:val="15"/>
-          </w:rPr>
-          <w:id w:val="-794289818"/>
-          <w:citation/>
-        </w:sdtPr>
-        <w:sdtContent>
-          <w:r>
-            <w:rPr>
-              <w:rFonts w:ascii="Times New Roman"/>
-              <w:iCs/>
-              <w:sz w:val="24"/>
-              <w:szCs w:val="15"/>
-            </w:rPr>
-            <w:fldChar w:fldCharType="begin"/>
-          </w:r>
-          <w:r>
-            <w:rPr>
-              <w:rFonts w:ascii="Times New Roman" w:hAnsi="Times New Roman"/>
-              <w:iCs/>
-              <w:sz w:val="24"/>
-              <w:szCs w:val="15"/>
-            </w:rPr>
-            <w:instrText xml:space="preserve"> CITATION Bud18 \l 9226 </w:instrText>
-          </w:r>
-          <w:r>
-            <w:rPr>
-              <w:rFonts w:ascii="Times New Roman"/>
-              <w:iCs/>
-              <w:sz w:val="24"/>
-              <w:szCs w:val="15"/>
-            </w:rPr>
-            <w:fldChar w:fldCharType="separate"/>
-          </w:r>
-          <w:r>
-            <w:rPr>
-              <w:rFonts w:ascii="Times New Roman" w:hAnsi="Times New Roman"/>
-              <w:noProof/>
-              <w:sz w:val="24"/>
-              <w:szCs w:val="15"/>
-            </w:rPr>
-            <w:t>(Budiu , 2018)</w:t>
-          </w:r>
-          <w:r>
-            <w:rPr>
-              <w:rFonts w:ascii="Times New Roman"/>
-              <w:iCs/>
-              <w:sz w:val="24"/>
-              <w:szCs w:val="15"/>
-            </w:rPr>
-            <w:fldChar w:fldCharType="end"/>
-          </w:r>
-        </w:sdtContent>
-      </w:sdt>
-      <w:r>
-        <w:rPr>
-          <w:rFonts w:ascii="Times New Roman"/>
-          <w:iCs/>
-          <w:sz w:val="24"/>
-          <w:szCs w:val="15"/>
-        </w:rPr>
-        <w:t xml:space="preserve">. According to </w:t>
+        <w:t xml:space="preserve"> applied in this research is a between-subject design experiment.</w:t>
+      </w:r>
+      <w:r>
+        <w:rPr>
+          <w:rFonts w:ascii="Times New Roman"/>
+          <w:iCs/>
+          <w:sz w:val="24"/>
+          <w:szCs w:val="15"/>
+        </w:rPr>
+        <w:t xml:space="preserve"> </w:t>
+      </w:r>
+      <w:r>
+        <w:rPr>
+          <w:rFonts w:ascii="Times New Roman"/>
+          <w:iCs/>
+          <w:sz w:val="24"/>
+          <w:szCs w:val="15"/>
+        </w:rPr>
+        <w:t xml:space="preserve">According to </w:t>
       </w:r>
       <w:proofErr w:type="spellStart"/>
       <w:r>
@@ -2336,82 +1840,14 @@
         </w:rPr>
         <w:t xml:space="preserve"> as how it is for this research. </w:t>
       </w:r>
-    </w:p>
-    <w:p>
-      <w:pPr>
-        <w:pStyle w:val="BodyText"/>
-        <w:spacing w:before="1" w:line="360" w:lineRule="auto"/>
-        <w:jc w:val="both"/>
-        <w:rPr>
-          <w:rFonts w:ascii="Times New Roman"/>
-          <w:iCs/>
-          <w:sz w:val="24"/>
-          <w:szCs w:val="15"/>
-        </w:rPr>
-      </w:pPr>
-      <w:r>
-        <w:rPr>
-          <w:rFonts w:ascii="Times New Roman"/>
-          <w:iCs/>
-          <w:sz w:val="24"/>
-          <w:szCs w:val="15"/>
-        </w:rPr>
-        <w:tab/>
-        <w:t>Given that the research has 2 treatment variables (level of customization and type of features) and each variable ha</w:t>
-      </w:r>
-      <w:r>
-        <w:rPr>
-          <w:rFonts w:ascii="Times New Roman"/>
-          <w:iCs/>
-          <w:sz w:val="24"/>
-          <w:szCs w:val="15"/>
-        </w:rPr>
-        <w:t>s</w:t>
-      </w:r>
-      <w:r>
-        <w:rPr>
-          <w:rFonts w:ascii="Times New Roman"/>
-          <w:iCs/>
-          <w:sz w:val="24"/>
-          <w:szCs w:val="15"/>
-        </w:rPr>
-        <w:t xml:space="preserve"> two conditions, the study will have 4 experimental groups. Each participant will be assigned randomly to one of the conditions of the treatment variables. Randomized </w:t>
-      </w:r>
-      <w:r>
-        <w:rPr>
-          <w:rFonts w:ascii="Times New Roman"/>
-          <w:iCs/>
-          <w:sz w:val="24"/>
-          <w:szCs w:val="15"/>
-        </w:rPr>
-        <w:t>experiments</w:t>
-      </w:r>
-      <w:r>
-        <w:rPr>
-          <w:rFonts w:ascii="Times New Roman"/>
-          <w:iCs/>
-          <w:sz w:val="24"/>
-          <w:szCs w:val="15"/>
-        </w:rPr>
-        <w:t xml:space="preserve"> enable us to scientifically determine the impact of a</w:t>
-      </w:r>
-      <w:r>
-        <w:rPr>
-          <w:rFonts w:ascii="Times New Roman"/>
-          <w:iCs/>
-          <w:sz w:val="24"/>
-          <w:szCs w:val="15"/>
-        </w:rPr>
-        <w:t xml:space="preserve"> </w:t>
-      </w:r>
-      <w:r>
-        <w:rPr>
-          <w:rFonts w:ascii="Times New Roman"/>
-          <w:iCs/>
-          <w:sz w:val="24"/>
-          <w:szCs w:val="15"/>
-        </w:rPr>
-        <w:t xml:space="preserve">manipulation on a particular outcome of interest </w:t>
+      <w:r>
+        <w:rPr>
+          <w:rFonts w:ascii="Times New Roman"/>
+          <w:iCs/>
+          <w:sz w:val="24"/>
+          <w:szCs w:val="15"/>
+        </w:rPr>
+        <w:t xml:space="preserve">Randomized experiments enable us to scientifically determine the impact of a manipulation on a particular outcome of interest </w:t>
       </w:r>
       <w:sdt>
         <w:sdtPr>
@@ -2481,6 +1917,79 @@
         </w:rPr>
         <w:t>.</w:t>
       </w:r>
+      <w:r>
+        <w:rPr>
+          <w:rFonts w:ascii="Times New Roman"/>
+          <w:iCs/>
+          <w:sz w:val="24"/>
+          <w:szCs w:val="15"/>
+        </w:rPr>
+        <w:t xml:space="preserve"> This is important to consider based on what </w:t>
+      </w:r>
+      <w:r>
+        <w:rPr>
+          <w:rFonts w:ascii="Times New Roman"/>
+          <w:iCs/>
+          <w:sz w:val="24"/>
+          <w:szCs w:val="15"/>
+        </w:rPr>
+        <w:t xml:space="preserve">was said by </w:t>
+      </w:r>
+      <w:r>
+        <w:rPr>
+          <w:rFonts w:ascii="Times New Roman"/>
+          <w:iCs/>
+          <w:sz w:val="24"/>
+          <w:szCs w:val="15"/>
+        </w:rPr>
+        <w:t>Birnbaum</w:t>
+      </w:r>
+      <w:r>
+        <w:rPr>
+          <w:rFonts w:ascii="Times New Roman"/>
+          <w:iCs/>
+          <w:sz w:val="24"/>
+          <w:szCs w:val="15"/>
+        </w:rPr>
+        <w:t xml:space="preserve"> </w:t>
+      </w:r>
+      <w:r>
+        <w:rPr>
+          <w:rFonts w:ascii="Times New Roman"/>
+          <w:iCs/>
+          <w:sz w:val="24"/>
+          <w:szCs w:val="15"/>
+        </w:rPr>
+        <w:t>(2009), that a between-subject design experiment</w:t>
+      </w:r>
+      <w:r>
+        <w:rPr>
+          <w:rFonts w:ascii="Times New Roman"/>
+          <w:iCs/>
+          <w:sz w:val="24"/>
+          <w:szCs w:val="15"/>
+        </w:rPr>
+        <w:t xml:space="preserve"> is characterized by the fact that each participant is randomly assigned to each </w:t>
+      </w:r>
+      <w:r>
+        <w:rPr>
+          <w:rFonts w:ascii="Times New Roman"/>
+          <w:iCs/>
+          <w:sz w:val="24"/>
+          <w:szCs w:val="15"/>
+        </w:rPr>
+        <w:lastRenderedPageBreak/>
+        <w:t>experimental grou</w:t>
+      </w:r>
+      <w:r>
+        <w:rPr>
+          <w:rFonts w:ascii="Times New Roman"/>
+          <w:iCs/>
+          <w:sz w:val="24"/>
+          <w:szCs w:val="15"/>
+        </w:rPr>
+        <w:t>p.</w:t>
+      </w:r>
     </w:p>
     <w:p>
       <w:pPr>
@@ -2529,7 +2038,7 @@
           <w:sz w:val="24"/>
           <w:szCs w:val="15"/>
         </w:rPr>
-        <w:t xml:space="preserve"> 64 participants are necessary, on each condition, to have a power of at least 80%. Given that this research has 4 experimental conditions, the required number is the one stated above. </w:t>
+        <w:t xml:space="preserve"> 64 participants are necessary, on each condition, to have a power of at least 80%. </w:t>
       </w:r>
       <w:r>
         <w:rPr>
@@ -2862,26 +2371,15 @@
         </w:rPr>
         <w:t xml:space="preserve"> et al (2021) </w:t>
       </w:r>
-      <w:proofErr w:type="gramStart"/>
-      <w:r>
-        <w:rPr>
-          <w:rFonts w:ascii="Times New Roman"/>
-          <w:iCs/>
-          <w:sz w:val="24"/>
-          <w:szCs w:val="15"/>
-        </w:rPr>
-        <w:t xml:space="preserve">or  </w:t>
-      </w:r>
-      <w:r>
-        <w:rPr>
-          <w:rFonts w:ascii="Times New Roman"/>
-          <w:iCs/>
-          <w:sz w:val="24"/>
-          <w:szCs w:val="15"/>
-        </w:rPr>
-        <w:t>Zheng</w:t>
-      </w:r>
-      <w:proofErr w:type="gramEnd"/>
+      <w:r>
+        <w:rPr>
+          <w:rFonts w:ascii="Times New Roman"/>
+          <w:iCs/>
+          <w:sz w:val="24"/>
+          <w:szCs w:val="15"/>
+        </w:rPr>
+        <w:t>or Zheng</w:t>
+      </w:r>
       <w:r>
         <w:rPr>
           <w:rFonts w:ascii="Times New Roman"/>
@@ -3098,17 +2596,7 @@
           <w:sz w:val="24"/>
           <w:szCs w:val="15"/>
         </w:rPr>
-        <w:t xml:space="preserve">with SUV buyers tending </w:t>
-      </w:r>
-      <w:r>
-        <w:rPr>
-          <w:rFonts w:ascii="Times New Roman"/>
-          <w:iCs/>
-          <w:sz w:val="24"/>
-          <w:szCs w:val="15"/>
-        </w:rPr>
-        <w:lastRenderedPageBreak/>
-        <w:t xml:space="preserve">to be a bit older. </w:t>
+        <w:t xml:space="preserve">with SUV buyers tending to be a bit older. </w:t>
       </w:r>
       <w:r>
         <w:rPr>
@@ -3199,6 +2687,15 @@
           <w:szCs w:val="15"/>
         </w:rPr>
         <w:t>was completed by persons who actually were able to purchase a car.</w:t>
+      </w:r>
+      <w:r>
+        <w:rPr>
+          <w:rFonts w:ascii="Times New Roman"/>
+          <w:iCs/>
+          <w:sz w:val="24"/>
+          <w:szCs w:val="15"/>
+        </w:rPr>
+        <w:t xml:space="preserve"> The income itself was not considered because some homogeneity in regard to the employment status of the participants was desired. </w:t>
       </w:r>
     </w:p>
     <w:p>
@@ -3484,52 +2981,8 @@
           <w:sz w:val="24"/>
           <w:szCs w:val="15"/>
         </w:rPr>
-        <w:t xml:space="preserve">The experiment consists of two treatments, each with two conditions in it which produce 4 experimental </w:t>
-      </w:r>
-      <w:r>
-        <w:rPr>
-          <w:rFonts w:ascii="Times New Roman"/>
-          <w:iCs/>
-          <w:sz w:val="24"/>
-          <w:szCs w:val="15"/>
-        </w:rPr>
-        <w:t>groups</w:t>
-      </w:r>
-      <w:r>
-        <w:rPr>
-          <w:rFonts w:ascii="Times New Roman"/>
-          <w:iCs/>
-          <w:sz w:val="24"/>
-          <w:szCs w:val="15"/>
-        </w:rPr>
-        <w:t>. The first treatment</w:t>
-      </w:r>
-      <w:r>
-        <w:rPr>
-          <w:rFonts w:ascii="Times New Roman"/>
-          <w:iCs/>
-          <w:sz w:val="24"/>
-          <w:szCs w:val="15"/>
-        </w:rPr>
-        <w:t xml:space="preserve"> is the level of customization; for it, there are two conditions that are a high degree or a low degree. For the high-degree condition, participants were able to customize 10 features of the car, while for the low-degree condition they were able to customize just half of the high-degree condition, 5 features. </w:t>
-      </w:r>
-      <w:r>
-        <w:rPr>
-          <w:rFonts w:ascii="Times New Roman"/>
-          <w:iCs/>
-          <w:sz w:val="24"/>
-          <w:szCs w:val="15"/>
-        </w:rPr>
-        <w:t xml:space="preserve">The number of features to customize, for each group of this treatment, was stated based on the research carried out </w:t>
-      </w:r>
-      <w:r>
-        <w:rPr>
-          <w:rFonts w:ascii="Times New Roman"/>
-          <w:iCs/>
-          <w:sz w:val="24"/>
-          <w:szCs w:val="15"/>
-        </w:rPr>
-        <w:t xml:space="preserve">by </w:t>
+        <w:lastRenderedPageBreak/>
+        <w:t xml:space="preserve">The experiment consists of two treatments, each with two conditions in it which produce 4 experimental groups. The first treatment is the level of customization (high versus low). Following research carried out by </w:t>
       </w:r>
       <w:proofErr w:type="spellStart"/>
       <w:r>
@@ -3569,70 +3022,7 @@
           <w:sz w:val="24"/>
           <w:szCs w:val="15"/>
         </w:rPr>
-        <w:t xml:space="preserve"> (</w:t>
-      </w:r>
-      <w:r>
-        <w:rPr>
-          <w:rFonts w:ascii="Times New Roman"/>
-          <w:iCs/>
-          <w:sz w:val="24"/>
-          <w:szCs w:val="15"/>
-        </w:rPr>
-        <w:t>2005</w:t>
-      </w:r>
-      <w:r>
-        <w:rPr>
-          <w:rFonts w:ascii="Times New Roman"/>
-          <w:iCs/>
-          <w:sz w:val="24"/>
-          <w:szCs w:val="15"/>
-        </w:rPr>
-        <w:t xml:space="preserve">). In it, they </w:t>
-      </w:r>
-      <w:r>
-        <w:rPr>
-          <w:rFonts w:ascii="Times New Roman"/>
-          <w:iCs/>
-          <w:sz w:val="24"/>
-          <w:szCs w:val="15"/>
-        </w:rPr>
-        <w:t>manipulated the number of mass-customizable modules for a personal computer, 4 being for the low-level condition and 8 for the high-level condition.</w:t>
-      </w:r>
-      <w:r>
-        <w:rPr>
-          <w:rFonts w:ascii="Times New Roman"/>
-          <w:iCs/>
-          <w:sz w:val="24"/>
-          <w:szCs w:val="15"/>
-        </w:rPr>
-        <w:t xml:space="preserve"> T</w:t>
-      </w:r>
-      <w:r>
-        <w:rPr>
-          <w:rFonts w:ascii="Times New Roman"/>
-          <w:iCs/>
-          <w:sz w:val="24"/>
-          <w:szCs w:val="15"/>
-        </w:rPr>
-        <w:t>his gives us enough in</w:t>
-      </w:r>
-      <w:r>
-        <w:rPr>
-          <w:rFonts w:ascii="Times New Roman"/>
-          <w:iCs/>
-          <w:sz w:val="24"/>
-          <w:szCs w:val="15"/>
-        </w:rPr>
-        <w:t>sights</w:t>
-      </w:r>
-      <w:r>
-        <w:rPr>
-          <w:rFonts w:ascii="Times New Roman"/>
-          <w:iCs/>
-          <w:sz w:val="24"/>
-          <w:szCs w:val="15"/>
-        </w:rPr>
-        <w:t xml:space="preserve"> to establish that this quantity is appropriate for the experiment's manipulation goals if the low condition includes half as many features as the high condition.</w:t>
+        <w:t xml:space="preserve"> (2005), participants in the high-degree of customization condition were able to customize 10 features of the car, while for the low-degree condition customized 5 features.</w:t>
       </w:r>
     </w:p>
     <w:p>
@@ -3655,70 +3045,25 @@
           <w:sz w:val="24"/>
           <w:szCs w:val="15"/>
         </w:rPr>
-        <w:t xml:space="preserve">The second treatment, </w:t>
-      </w:r>
-      <w:r>
-        <w:rPr>
-          <w:rFonts w:ascii="Times New Roman"/>
-          <w:iCs/>
-          <w:sz w:val="24"/>
-          <w:szCs w:val="15"/>
-        </w:rPr>
-        <w:t xml:space="preserve">the </w:t>
-      </w:r>
-      <w:r>
-        <w:rPr>
-          <w:rFonts w:ascii="Times New Roman"/>
-          <w:iCs/>
-          <w:sz w:val="24"/>
-          <w:szCs w:val="15"/>
-        </w:rPr>
-        <w:t xml:space="preserve">type of features used to customize products, is also divided </w:t>
-      </w:r>
-      <w:r>
-        <w:rPr>
-          <w:rFonts w:ascii="Times New Roman"/>
-          <w:iCs/>
-          <w:sz w:val="24"/>
-          <w:szCs w:val="15"/>
-        </w:rPr>
-        <w:t>into</w:t>
-      </w:r>
-      <w:r>
-        <w:rPr>
-          <w:rFonts w:ascii="Times New Roman"/>
-          <w:iCs/>
-          <w:sz w:val="24"/>
-          <w:szCs w:val="15"/>
-        </w:rPr>
-        <w:t xml:space="preserve"> two conditions, hedonic and utilitarian. A pre-test was carried out </w:t>
-      </w:r>
-      <w:r>
-        <w:rPr>
-          <w:rFonts w:ascii="Times New Roman"/>
-          <w:iCs/>
-          <w:sz w:val="24"/>
-          <w:szCs w:val="15"/>
-        </w:rPr>
-        <w:t>to</w:t>
-      </w:r>
-      <w:r>
-        <w:rPr>
-          <w:rFonts w:ascii="Times New Roman"/>
-          <w:iCs/>
-          <w:sz w:val="24"/>
-          <w:szCs w:val="15"/>
-        </w:rPr>
-        <w:t xml:space="preserve"> see if the participants were able to differentiate between both concepts and therefore, to see if the manipulation strategy was going to be well adapted and comprehended. This procedure was done based on the research carried out by </w:t>
-      </w:r>
-      <w:r>
-        <w:rPr>
-          <w:rFonts w:ascii="Times New Roman"/>
-          <w:iCs/>
-          <w:sz w:val="24"/>
-          <w:szCs w:val="15"/>
-        </w:rPr>
-        <w:t xml:space="preserve">Dhar &amp; </w:t>
+        <w:t>For the second treatment, the type of features (hedonic and utilitarian), a pre-test was carried out to see if the participants were able to differentiate between both concepts and therefore, to see if the manipulation strategy was going to be well</w:t>
+      </w:r>
+      <w:r>
+        <w:rPr>
+          <w:rFonts w:ascii="Times New Roman"/>
+          <w:iCs/>
+          <w:sz w:val="24"/>
+          <w:szCs w:val="15"/>
+        </w:rPr>
+        <w:t xml:space="preserve"> </w:t>
+      </w:r>
+      <w:r>
+        <w:rPr>
+          <w:rFonts w:ascii="Times New Roman"/>
+          <w:iCs/>
+          <w:sz w:val="24"/>
+          <w:szCs w:val="15"/>
+        </w:rPr>
+        <w:t xml:space="preserve">comprehended. Using an adapted procedure from Dhar &amp; </w:t>
       </w:r>
       <w:proofErr w:type="spellStart"/>
       <w:r>
@@ -3738,26 +3083,7 @@
           <w:sz w:val="24"/>
           <w:szCs w:val="15"/>
         </w:rPr>
-        <w:t xml:space="preserve"> (2000)</w:t>
-      </w:r>
-      <w:r>
-        <w:rPr>
-          <w:rFonts w:ascii="Times New Roman"/>
-          <w:iCs/>
-          <w:sz w:val="24"/>
-          <w:szCs w:val="15"/>
-        </w:rPr>
-        <w:t xml:space="preserve">; in it, they conducted the pre-test to ensure that participants were able to differentiate between hedonic and utilitarian concepts for some pairs of attributes related to some specific choice options. This framework was adapted following the purposes of this study; for it, the respondents were asked to indicate, for some specific car features, if they are </w:t>
-      </w:r>
-      <w:r>
-        <w:rPr>
-          <w:rFonts w:ascii="Times New Roman"/>
-          <w:iCs/>
-          <w:sz w:val="24"/>
-          <w:szCs w:val="15"/>
-        </w:rPr>
-        <w:lastRenderedPageBreak/>
-        <w:t xml:space="preserve">related to the hedonic or utilitarian definitions, these definitions were given at the beginning of the procedure. The used scale was 1 being a completely utilitarian feature and 6 being a completely hedonic feature. </w:t>
+        <w:t xml:space="preserve"> (2000), respondents were asked to indicate, for some specific car features, if they are related to the hedonic or utilitarian definitions, these definitions were given at the beginning of the procedure. The used scale was 1 being a completely utilitarian feature and 6 being a completely hedonic feature.</w:t>
       </w:r>
     </w:p>
     <w:p>
@@ -5211,6 +4537,7 @@
           <w:sz w:val="24"/>
           <w:szCs w:val="15"/>
         </w:rPr>
+        <w:lastRenderedPageBreak/>
         <w:t>Psychological ownership</w:t>
       </w:r>
       <w:r>
@@ -5585,17 +4912,7 @@
           <w:sz w:val="24"/>
           <w:szCs w:val="15"/>
         </w:rPr>
-        <w:t xml:space="preserve"> that specific product </w:t>
-      </w:r>
-      <w:r>
-        <w:rPr>
-          <w:rFonts w:ascii="Times New Roman"/>
-          <w:iCs/>
-          <w:sz w:val="24"/>
-          <w:szCs w:val="15"/>
-        </w:rPr>
-        <w:lastRenderedPageBreak/>
-        <w:t xml:space="preserve">after the whole manipulation was done. </w:t>
+        <w:t xml:space="preserve"> that specific product after the whole manipulation was done. </w:t>
       </w:r>
       <w:r>
         <w:rPr>
@@ -6120,6 +5437,7 @@
           <w:sz w:val="24"/>
           <w:szCs w:val="15"/>
         </w:rPr>
+        <w:lastRenderedPageBreak/>
         <w:t xml:space="preserve">In regard to age, </w:t>
       </w:r>
       <w:r>
@@ -6424,17 +5742,7 @@
           <w:sz w:val="24"/>
           <w:szCs w:val="15"/>
         </w:rPr>
-        <w:t xml:space="preserve"> not going to be </w:t>
-      </w:r>
-      <w:r>
-        <w:rPr>
-          <w:rFonts w:ascii="Times New Roman"/>
-          <w:iCs/>
-          <w:sz w:val="24"/>
-          <w:szCs w:val="15"/>
-        </w:rPr>
-        <w:lastRenderedPageBreak/>
-        <w:t xml:space="preserve">the same for a person who usually uses </w:t>
+        <w:t xml:space="preserve"> not going to be the same for a person who usually uses </w:t>
       </w:r>
       <w:r>
         <w:rPr>

</xml_diff>